<commit_message>
Iterativ udvikling.docx Kommentarer til dokumentet til Christian
</commit_message>
<xml_diff>
--- a/Rapport/Iterativ udvikling.docx
+++ b/Rapport/Iterativ udvikling.docx
@@ -1,10 +1,10 @@
 
 <file path=word/document.xml><?xml version="1.0" encoding="utf-8"?>
-<w:document xmlns:wpc="http://schemas.microsoft.com/office/word/2010/wordprocessingCanvas" xmlns:cx="http://schemas.microsoft.com/office/drawing/2014/chartex" xmlns:cx1="http://schemas.microsoft.com/office/drawing/2015/9/8/chartex" xmlns:mc="http://schemas.openxmlformats.org/markup-compatibility/2006" xmlns:o="urn:schemas-microsoft-com:office:office" xmlns:r="http://schemas.openxmlformats.org/officeDocument/2006/relationships" xmlns:m="http://schemas.openxmlformats.org/officeDocument/2006/math" xmlns:v="urn:schemas-microsoft-com:vml" xmlns:wp14="http://schemas.microsoft.com/office/word/2010/wordprocessingDrawing" xmlns:wp="http://schemas.openxmlformats.org/drawingml/2006/wordprocessingDrawing" xmlns:w10="urn:schemas-microsoft-com:office:word" xmlns:w="http://schemas.openxmlformats.org/wordprocessingml/2006/main" xmlns:w14="http://schemas.microsoft.com/office/word/2010/wordml" xmlns:w15="http://schemas.microsoft.com/office/word/2012/wordml" xmlns:w16se="http://schemas.microsoft.com/office/word/2015/wordml/symex" xmlns:wpg="http://schemas.microsoft.com/office/word/2010/wordprocessingGroup" xmlns:wpi="http://schemas.microsoft.com/office/word/2010/wordprocessingInk" xmlns:wne="http://schemas.microsoft.com/office/word/2006/wordml" xmlns:wps="http://schemas.microsoft.com/office/word/2010/wordprocessingShape" mc:Ignorable="w14 w15 w16se wp14">
+<w:document xmlns:wpc="http://schemas.microsoft.com/office/word/2010/wordprocessingCanvas" xmlns:mc="http://schemas.openxmlformats.org/markup-compatibility/2006" xmlns:o="urn:schemas-microsoft-com:office:office" xmlns:r="http://schemas.openxmlformats.org/officeDocument/2006/relationships" xmlns:m="http://schemas.openxmlformats.org/officeDocument/2006/math" xmlns:v="urn:schemas-microsoft-com:vml" xmlns:wp14="http://schemas.microsoft.com/office/word/2010/wordprocessingDrawing" xmlns:wp="http://schemas.openxmlformats.org/drawingml/2006/wordprocessingDrawing" xmlns:w10="urn:schemas-microsoft-com:office:word" xmlns:w="http://schemas.openxmlformats.org/wordprocessingml/2006/main" xmlns:w14="http://schemas.microsoft.com/office/word/2010/wordml" xmlns:w15="http://schemas.microsoft.com/office/word/2012/wordml" xmlns:wpg="http://schemas.microsoft.com/office/word/2010/wordprocessingGroup" xmlns:wpi="http://schemas.microsoft.com/office/word/2010/wordprocessingInk" xmlns:wne="http://schemas.microsoft.com/office/word/2006/wordml" xmlns:wps="http://schemas.microsoft.com/office/word/2010/wordprocessingShape" mc:Ignorable="w14 w15 wp14">
   <w:body>
     <w:p>
       <w:pPr>
-        <w:pStyle w:val="Overskrift2"/>
+        <w:pStyle w:val="Heading2"/>
       </w:pPr>
       <w:bookmarkStart w:id="0" w:name="_Toc451330300"/>
       <w:r>
@@ -17,7 +17,23 @@
         <w:t xml:space="preserve">Der er besluttet at der skal arbejdes iterativt, derfor har gruppen måtte tage et valg til hvilken arbejdsmetode, der skulle benyttes. </w:t>
       </w:r>
       <w:r>
-        <w:t>Valget lå mellem Scrum og Kanban.</w:t>
+        <w:t xml:space="preserve">Valget lå mellem </w:t>
+      </w:r>
+      <w:proofErr w:type="spellStart"/>
+      <w:r>
+        <w:t>Scrum</w:t>
+      </w:r>
+      <w:proofErr w:type="spellEnd"/>
+      <w:r>
+        <w:t xml:space="preserve"> og </w:t>
+      </w:r>
+      <w:proofErr w:type="spellStart"/>
+      <w:r>
+        <w:t>Kanban</w:t>
+      </w:r>
+      <w:proofErr w:type="spellEnd"/>
+      <w:r>
+        <w:t>.</w:t>
       </w:r>
       <w:r>
         <w:t xml:space="preserve"> </w:t>
@@ -25,61 +41,284 @@
     </w:p>
     <w:p>
       <w:r>
-        <w:t xml:space="preserve">Begge metoder anvender et taskboard til at organisere det arbejde, der skal laves, så alle medlemmer på teamet kan se, hvad der bliver lavet og af hvem. Den store forskel er dog, at i Kanban er der en begrænsning på hvor mange tasks, der må være aktive ad gangen, og når der er plads, bliver der bare fyldt på fra en product backlog. Hvorimod i Scrum bliver arbejdet opdelt i sprints, og hvert sprint har sit eget taskboard. Disse sprints bliver udfyldt med stories, som nedbrydes til tasks, fra en product backlog, inden de opstartes, og hvis alle tasks er udført, kan man tilføje flere fra product backloggen, og hvis man ikke når alt, føres de videre til næste sprint med højeste prioritet. Generelt set </w:t>
-      </w:r>
-      <w:bookmarkStart w:id="1" w:name="_GoBack"/>
-      <w:bookmarkEnd w:id="1"/>
-      <w:r>
-        <w:t>egner Scrum sig bedre til udvikling af systemer, og Kanban fungere bedst til vedligeholdelse af systemer</w:t>
+        <w:t xml:space="preserve">Begge metoder anvender et taskboard til at organisere det arbejde, der skal laves, så alle medlemmer på teamet kan se, hvad der bliver lavet og af hvem. Den store forskel er dog, at i </w:t>
+      </w:r>
+      <w:proofErr w:type="spellStart"/>
+      <w:r>
+        <w:t>Kanban</w:t>
+      </w:r>
+      <w:proofErr w:type="spellEnd"/>
+      <w:r>
+        <w:t xml:space="preserve"> er der en begrænsning på hvor mange tasks, der må være aktive ad gangen, og når der er plads, bliver der bare fyldt på fra en product </w:t>
+      </w:r>
+      <w:proofErr w:type="spellStart"/>
+      <w:r>
+        <w:t>backlog</w:t>
+      </w:r>
+      <w:proofErr w:type="spellEnd"/>
+      <w:r>
+        <w:t xml:space="preserve">. Hvorimod i </w:t>
+      </w:r>
+      <w:proofErr w:type="spellStart"/>
+      <w:r>
+        <w:t>Scrum</w:t>
+      </w:r>
+      <w:proofErr w:type="spellEnd"/>
+      <w:r>
+        <w:t xml:space="preserve"> bliver arbejdet opdelt i sprints, og hvert sprint har sit eget taskboard. Disse sprints bliver udfyldt med </w:t>
+      </w:r>
+      <w:proofErr w:type="spellStart"/>
+      <w:r>
+        <w:t>stories</w:t>
+      </w:r>
+      <w:proofErr w:type="spellEnd"/>
+      <w:r>
+        <w:t xml:space="preserve">, som nedbrydes til tasks, fra en product </w:t>
+      </w:r>
+      <w:proofErr w:type="spellStart"/>
+      <w:r>
+        <w:t>backlog</w:t>
+      </w:r>
+      <w:proofErr w:type="spellEnd"/>
+      <w:r>
+        <w:t xml:space="preserve">, inden de </w:t>
+      </w:r>
+      <w:proofErr w:type="spellStart"/>
+      <w:r>
+        <w:t>opstartes</w:t>
+      </w:r>
+      <w:proofErr w:type="spellEnd"/>
+      <w:r>
+        <w:t xml:space="preserve">, og hvis alle tasks er udført, kan man tilføje flere fra product </w:t>
+      </w:r>
+      <w:proofErr w:type="spellStart"/>
+      <w:r>
+        <w:t>backloggen</w:t>
+      </w:r>
+      <w:proofErr w:type="spellEnd"/>
+      <w:r>
+        <w:t xml:space="preserve">, og hvis man ikke når alt, føres de videre til næste sprint med højeste prioritet. Generelt set egner </w:t>
+      </w:r>
+      <w:proofErr w:type="spellStart"/>
+      <w:r>
+        <w:t>Scrum</w:t>
+      </w:r>
+      <w:proofErr w:type="spellEnd"/>
+      <w:r>
+        <w:t xml:space="preserve"> sig bedre til udvikling af systemer, og </w:t>
+      </w:r>
+      <w:proofErr w:type="spellStart"/>
+      <w:r>
+        <w:t>Kanban</w:t>
+      </w:r>
+      <w:proofErr w:type="spellEnd"/>
+      <w:r>
+        <w:t xml:space="preserve"> fungere bedst til vedligeholdelse af systemer</w:t>
       </w:r>
       <w:r>
         <w:t xml:space="preserve"> fordi.</w:t>
       </w:r>
       <w:r>
-        <w:t xml:space="preserve"> Scrum sprintene er designet efter et færdigt produkt ved hvert sprint retrospective, så hvis kunden ikke har flere penge at smide i projektet kan han stadigvæk gå derfra med et produkt, </w:t>
+        <w:t xml:space="preserve"> </w:t>
+      </w:r>
+      <w:proofErr w:type="spellStart"/>
+      <w:r>
+        <w:t>Scrum</w:t>
+      </w:r>
+      <w:proofErr w:type="spellEnd"/>
+      <w:r>
+        <w:t xml:space="preserve"> </w:t>
+      </w:r>
+      <w:proofErr w:type="spellStart"/>
+      <w:r>
+        <w:t>sprintene</w:t>
+      </w:r>
+      <w:proofErr w:type="spellEnd"/>
+      <w:r>
+        <w:t xml:space="preserve"> er designet efter et færdigt produkt ved hvert sprint </w:t>
+      </w:r>
+      <w:del w:id="1" w:author="Anders Meidahl" w:date="2016-05-18T16:58:00Z">
+        <w:r>
+          <w:delText>retrospective</w:delText>
+        </w:r>
+      </w:del>
+      <w:ins w:id="2" w:author="Anders Meidahl" w:date="2016-05-18T16:58:00Z">
+        <w:r>
+          <w:t>retrospektiv</w:t>
+        </w:r>
+      </w:ins>
+      <w:r>
+        <w:t xml:space="preserve">, så hvis kunden ikke har flere penge at smide i projektet kan han stadigvæk gå derfra med et produkt, </w:t>
       </w:r>
       <w:r>
         <w:t>med</w:t>
       </w:r>
       <w:r>
-        <w:t xml:space="preserve"> nogle funktioner implementeret. Med hensyn til vedligeholdelse af andre systemer vil der højst sandsynligt dukke bugs op i produktet, og med et Kanban system kan bugs hurtigt blive givet en prioritet og blive fixet.</w:t>
+        <w:t xml:space="preserve"> nogle funktioner implementeret. Med hensyn til vedligeholdelse af andre systemer vil der højst sandsynligt dukke bugs op i produktet, og med et </w:t>
+      </w:r>
+      <w:proofErr w:type="spellStart"/>
+      <w:r>
+        <w:t>Kanban</w:t>
+      </w:r>
+      <w:proofErr w:type="spellEnd"/>
+      <w:r>
+        <w:t xml:space="preserve"> system kan bugs hurtigt blive givet en prioritet og blive fixet.</w:t>
       </w:r>
     </w:p>
     <w:p>
       <w:r>
-        <w:t xml:space="preserve">Udviklingen af Pristjek220 er foregået med Scrum, fordi det er et nyt system der bliver udviklet. Det var givet fra starten hvornår deadline for projektet faldt, og med en beslutning på at køre sprints af 14 dages længde. Så det var kendt viden, hvor mange sprints der ville forekomme, og derved kunne gruppen danne et overblik over hvor meget tid der ville være til rådighed, hvis et nyt aspekt, fra kravspecifikationen, skulle implementeres. </w:t>
+        <w:t xml:space="preserve">Udviklingen af Pristjek220 er foregået med </w:t>
+      </w:r>
+      <w:proofErr w:type="spellStart"/>
+      <w:r>
+        <w:t>Scrum</w:t>
+      </w:r>
+      <w:proofErr w:type="spellEnd"/>
+      <w:r>
+        <w:t xml:space="preserve">, fordi det er et nyt system der bliver udviklet. Det var givet fra starten hvornår deadline for projektet faldt, og med en beslutning på at køre sprints af 14 dages længde. Så det var kendt viden, hvor mange sprints der ville forekomme, og derved kunne gruppen danne et overblik over hvor meget tid der ville være til rådighed, hvis et nyt aspekt, fra kravspecifikationen, skulle implementeres. </w:t>
       </w:r>
     </w:p>
     <w:p>
       <w:r>
-        <w:t>Yderligere har gruppen fra starten hældt mere mod Scrum, både fordi at sådan har arbejdsfaconen været på tidligere semesterprojekter, og alle gruppens medlemmer har gennemført et Scrum kursus på Systematic A/S.</w:t>
+        <w:t xml:space="preserve">Yderligere har gruppen fra starten hældt mere mod </w:t>
+      </w:r>
+      <w:proofErr w:type="spellStart"/>
+      <w:r>
+        <w:t>Scrum</w:t>
+      </w:r>
+      <w:proofErr w:type="spellEnd"/>
+      <w:r>
+        <w:t xml:space="preserve">, både fordi at sådan har arbejdsfaconen været på tidligere semesterprojekter, og alle gruppens medlemmer har gennemført et </w:t>
+      </w:r>
+      <w:proofErr w:type="spellStart"/>
+      <w:r>
+        <w:t>Scrum</w:t>
+      </w:r>
+      <w:proofErr w:type="spellEnd"/>
+      <w:r>
+        <w:t xml:space="preserve"> kursus på </w:t>
+      </w:r>
+      <w:proofErr w:type="spellStart"/>
+      <w:r>
+        <w:t>Systematic</w:t>
+      </w:r>
+      <w:proofErr w:type="spellEnd"/>
+      <w:r>
+        <w:t xml:space="preserve"> A/S.</w:t>
       </w:r>
     </w:p>
     <w:p>
       <w:r>
-        <w:t xml:space="preserve">Gruppen har afveget fra Scrum standarden og ikke tildelt nogen Scrum master rollen, fordi </w:t>
-      </w:r>
-      <w:r>
-        <w:t>der hverken var nogen kunde, eller product owner, som han skulle stå for kommunikationen med</w:t>
-      </w:r>
-      <w:r>
-        <w:t xml:space="preserve">. Yderligere er der blevet gjort erfaringer med opsætningen af product backloggen, især med fokus på hvordan taskene skulle opskrives. Fra tidligere semestre var gruppen oplært i at et taskboard skulle bestå af mange små opgaver, hvori man ofte kunne rykke en opgave fra in progress til review / done. Men denne gang var det essentielt at opgaverne skulle give værdi for kunden. Fra starten </w:t>
-      </w:r>
-      <w:r>
-        <w:t xml:space="preserve"> af projektet forløbet var det begrænset hvor meget værdi de individuelle tasks gav kunden. M</w:t>
-      </w:r>
-      <w:r>
-        <w:t xml:space="preserve">en </w:t>
-      </w:r>
-      <w:r>
-        <w:t>efter et par sprints begyndte det at give mening, fordi det føltes mere naturligt at arbejde på den metode. Man var færdig når man kunne rykke sin task, og ikke når man havde rykket 5-6 stykker. Idéen med de små opgaver blev dog ikke helt udrede</w:t>
-      </w:r>
-      <w:r>
-        <w:t>re</w:t>
-      </w:r>
-      <w:r>
-        <w:t>t, de blev beskrevet i de individuelle tasks’ beskrivelses felt, og derigennem kunne gruppen arbejde på deres foretrukne metode, imens deres tasks skabte værdi for kunden.</w:t>
-      </w:r>
+        <w:t xml:space="preserve">Gruppen har afveget fra </w:t>
+      </w:r>
+      <w:proofErr w:type="spellStart"/>
+      <w:r>
+        <w:t>Scrum</w:t>
+      </w:r>
+      <w:proofErr w:type="spellEnd"/>
+      <w:r>
+        <w:t xml:space="preserve"> standarden og ikke tildelt nogen </w:t>
+      </w:r>
+      <w:proofErr w:type="spellStart"/>
+      <w:r>
+        <w:t>Scrum</w:t>
+      </w:r>
+      <w:proofErr w:type="spellEnd"/>
+      <w:r>
+        <w:t xml:space="preserve"> master rollen, fordi </w:t>
+      </w:r>
+      <w:r>
+        <w:t xml:space="preserve">der hverken var nogen kunde, eller product </w:t>
+      </w:r>
+      <w:proofErr w:type="spellStart"/>
+      <w:r>
+        <w:t>owner</w:t>
+      </w:r>
+      <w:proofErr w:type="spellEnd"/>
+      <w:r>
+        <w:t>, som han skulle stå for kommunikationen med</w:t>
+      </w:r>
+      <w:r>
+        <w:t xml:space="preserve">. Yderligere er der </w:t>
+      </w:r>
+      <w:del w:id="3" w:author="Anders Meidahl" w:date="2016-05-18T17:06:00Z">
+        <w:r>
+          <w:delText xml:space="preserve">blevet </w:delText>
+        </w:r>
+      </w:del>
+      <w:r>
+        <w:t xml:space="preserve">gjort erfaringer med opsætningen af product </w:t>
+      </w:r>
+      <w:proofErr w:type="spellStart"/>
+      <w:r>
+        <w:t>backloggen</w:t>
+      </w:r>
+      <w:proofErr w:type="spellEnd"/>
+      <w:r>
+        <w:t xml:space="preserve">, især med fokus på hvordan taskene skulle opskrives. Fra tidligere semestre var gruppen oplært i at et taskboard skulle bestå af mange små opgaver, hvori man ofte kunne rykke en opgave fra in </w:t>
+      </w:r>
+      <w:proofErr w:type="spellStart"/>
+      <w:r>
+        <w:t>progress</w:t>
+      </w:r>
+      <w:proofErr w:type="spellEnd"/>
+      <w:r>
+        <w:t xml:space="preserve"> til </w:t>
+      </w:r>
+      <w:proofErr w:type="spellStart"/>
+      <w:r>
+        <w:t>review</w:t>
+      </w:r>
+      <w:proofErr w:type="spellEnd"/>
+      <w:r>
+        <w:t xml:space="preserve"> / done. </w:t>
+      </w:r>
+      <w:commentRangeStart w:id="4"/>
+      <w:r>
+        <w:t xml:space="preserve">Men denne gang var det essentielt at opgaverne skulle give værdi for kunden. Fra starten </w:t>
+      </w:r>
+      <w:del w:id="5" w:author="Anders Meidahl" w:date="2016-05-18T17:05:00Z">
+        <w:r>
+          <w:delText xml:space="preserve"> </w:delText>
+        </w:r>
+      </w:del>
+      <w:r>
+        <w:t>af projektet forløbet var det begrænset hvor meget værdi de individuelle tasks gav kunden.</w:t>
+      </w:r>
+      <w:commentRangeEnd w:id="4"/>
+      <w:r>
+        <w:rPr>
+          <w:rStyle w:val="CommentReference"/>
+        </w:rPr>
+        <w:commentReference w:id="4"/>
+      </w:r>
+      <w:r>
+        <w:t xml:space="preserve"> Men </w:t>
+      </w:r>
+      <w:r>
+        <w:t xml:space="preserve">efter et par sprints begyndte det at give mening, fordi det føltes mere naturligt at arbejde på den metode. Man var færdig når man kunne rykke sin task, og ikke når man havde rykket 5-6 stykker. Idéen med de små opgaver blev dog ikke helt </w:t>
+      </w:r>
+      <w:del w:id="6" w:author="Anders Meidahl" w:date="2016-05-18T17:09:00Z">
+        <w:r>
+          <w:delText>udrede</w:delText>
+        </w:r>
+        <w:r>
+          <w:delText>re</w:delText>
+        </w:r>
+        <w:r>
+          <w:delText>t</w:delText>
+        </w:r>
+      </w:del>
+      <w:ins w:id="7" w:author="Anders Meidahl" w:date="2016-05-18T17:09:00Z">
+        <w:r>
+          <w:t>udraderet</w:t>
+        </w:r>
+      </w:ins>
+      <w:r>
+        <w:t>, de blev beskrevet i de individuelle tasks’ beskrivelses felt, og derigennem kunne gruppen arbejde på deres foretrukne metode, imens deres tasks skabte værdi for kunden.</w:t>
+      </w:r>
+      <w:bookmarkStart w:id="8" w:name="_GoBack"/>
+      <w:bookmarkEnd w:id="8"/>
     </w:p>
     <w:p/>
     <w:sectPr>
@@ -92,8 +331,35 @@
 </w:document>
 </file>
 
+<file path=word/comments.xml><?xml version="1.0" encoding="utf-8"?>
+<w:comments xmlns:wpc="http://schemas.microsoft.com/office/word/2010/wordprocessingCanvas" xmlns:mc="http://schemas.openxmlformats.org/markup-compatibility/2006" xmlns:o="urn:schemas-microsoft-com:office:office" xmlns:r="http://schemas.openxmlformats.org/officeDocument/2006/relationships" xmlns:m="http://schemas.openxmlformats.org/officeDocument/2006/math" xmlns:v="urn:schemas-microsoft-com:vml" xmlns:wp14="http://schemas.microsoft.com/office/word/2010/wordprocessingDrawing" xmlns:wp="http://schemas.openxmlformats.org/drawingml/2006/wordprocessingDrawing" xmlns:w10="urn:schemas-microsoft-com:office:word" xmlns:w="http://schemas.openxmlformats.org/wordprocessingml/2006/main" xmlns:w14="http://schemas.microsoft.com/office/word/2010/wordml" xmlns:w15="http://schemas.microsoft.com/office/word/2012/wordml" xmlns:wpg="http://schemas.microsoft.com/office/word/2010/wordprocessingGroup" xmlns:wpi="http://schemas.microsoft.com/office/word/2010/wordprocessingInk" xmlns:wne="http://schemas.microsoft.com/office/word/2006/wordml" xmlns:wps="http://schemas.microsoft.com/office/word/2010/wordprocessingShape" mc:Ignorable="w14 w15 wp14">
+  <w:comment w:id="4" w:author="Anders Meidahl" w:date="2016-05-18T17:07:00Z" w:initials="AM">
+    <w:p>
+      <w:pPr>
+        <w:pStyle w:val="CommentText"/>
+      </w:pPr>
+      <w:r>
+        <w:rPr>
+          <w:rStyle w:val="CommentReference"/>
+        </w:rPr>
+        <w:annotationRef/>
+      </w:r>
+      <w:r>
+        <w:t>Var det ikke forkert ifølge sidste møde???</w:t>
+      </w:r>
+    </w:p>
+  </w:comment>
+</w:comments>
+</file>
+
+<file path=word/commentsExtended.xml><?xml version="1.0" encoding="utf-8"?>
+<w15:commentsEx xmlns:wpc="http://schemas.microsoft.com/office/word/2010/wordprocessingCanvas" xmlns:mc="http://schemas.openxmlformats.org/markup-compatibility/2006" xmlns:o="urn:schemas-microsoft-com:office:office" xmlns:r="http://schemas.openxmlformats.org/officeDocument/2006/relationships" xmlns:m="http://schemas.openxmlformats.org/officeDocument/2006/math" xmlns:v="urn:schemas-microsoft-com:vml" xmlns:wp14="http://schemas.microsoft.com/office/word/2010/wordprocessingDrawing" xmlns:wp="http://schemas.openxmlformats.org/drawingml/2006/wordprocessingDrawing" xmlns:w10="urn:schemas-microsoft-com:office:word" xmlns:w="http://schemas.openxmlformats.org/wordprocessingml/2006/main" xmlns:w14="http://schemas.microsoft.com/office/word/2010/wordml" xmlns:w15="http://schemas.microsoft.com/office/word/2012/wordml" xmlns:wpg="http://schemas.microsoft.com/office/word/2010/wordprocessingGroup" xmlns:wpi="http://schemas.microsoft.com/office/word/2010/wordprocessingInk" xmlns:wne="http://schemas.microsoft.com/office/word/2006/wordml" xmlns:wps="http://schemas.microsoft.com/office/word/2010/wordprocessingShape" mc:Ignorable="w14 w15 wp14">
+  <w15:commentEx w15:paraId="6EA24717" w15:done="0"/>
+</w15:commentsEx>
+</file>
+
 <file path=word/numbering.xml><?xml version="1.0" encoding="utf-8"?>
-<w:numbering xmlns:wpc="http://schemas.microsoft.com/office/word/2010/wordprocessingCanvas" xmlns:cx="http://schemas.microsoft.com/office/drawing/2014/chartex" xmlns:cx1="http://schemas.microsoft.com/office/drawing/2015/9/8/chartex" xmlns:mc="http://schemas.openxmlformats.org/markup-compatibility/2006" xmlns:o="urn:schemas-microsoft-com:office:office" xmlns:r="http://schemas.openxmlformats.org/officeDocument/2006/relationships" xmlns:m="http://schemas.openxmlformats.org/officeDocument/2006/math" xmlns:v="urn:schemas-microsoft-com:vml" xmlns:wp14="http://schemas.microsoft.com/office/word/2010/wordprocessingDrawing" xmlns:wp="http://schemas.openxmlformats.org/drawingml/2006/wordprocessingDrawing" xmlns:w10="urn:schemas-microsoft-com:office:word" xmlns:w="http://schemas.openxmlformats.org/wordprocessingml/2006/main" xmlns:w14="http://schemas.microsoft.com/office/word/2010/wordml" xmlns:w15="http://schemas.microsoft.com/office/word/2012/wordml" xmlns:w16se="http://schemas.microsoft.com/office/word/2015/wordml/symex" xmlns:wpg="http://schemas.microsoft.com/office/word/2010/wordprocessingGroup" xmlns:wpi="http://schemas.microsoft.com/office/word/2010/wordprocessingInk" xmlns:wne="http://schemas.microsoft.com/office/word/2006/wordml" xmlns:wps="http://schemas.microsoft.com/office/word/2010/wordprocessingShape" mc:Ignorable="w14 w15 w16se wp14">
+<w:numbering xmlns:wpc="http://schemas.microsoft.com/office/word/2010/wordprocessingCanvas" xmlns:mc="http://schemas.openxmlformats.org/markup-compatibility/2006" xmlns:o="urn:schemas-microsoft-com:office:office" xmlns:r="http://schemas.openxmlformats.org/officeDocument/2006/relationships" xmlns:m="http://schemas.openxmlformats.org/officeDocument/2006/math" xmlns:v="urn:schemas-microsoft-com:vml" xmlns:wp14="http://schemas.microsoft.com/office/word/2010/wordprocessingDrawing" xmlns:wp="http://schemas.openxmlformats.org/drawingml/2006/wordprocessingDrawing" xmlns:w10="urn:schemas-microsoft-com:office:word" xmlns:w="http://schemas.openxmlformats.org/wordprocessingml/2006/main" xmlns:w14="http://schemas.microsoft.com/office/word/2010/wordml" xmlns:w15="http://schemas.microsoft.com/office/word/2012/wordml" xmlns:wpg="http://schemas.microsoft.com/office/word/2010/wordprocessingGroup" xmlns:wpi="http://schemas.microsoft.com/office/word/2010/wordprocessingInk" xmlns:wne="http://schemas.microsoft.com/office/word/2006/wordml" xmlns:wps="http://schemas.microsoft.com/office/word/2010/wordprocessingShape" mc:Ignorable="w14 w15 wp14">
   <w:abstractNum w:abstractNumId="0" w15:restartNumberingAfterBreak="0">
     <w:nsid w:val="633C38B9"/>
     <w:multiLevelType w:val="multilevel"/>
@@ -101,7 +367,7 @@
     <w:lvl w:ilvl="0">
       <w:start w:val="1"/>
       <w:numFmt w:val="decimal"/>
-      <w:pStyle w:val="Overskrift1"/>
+      <w:pStyle w:val="Heading1"/>
       <w:lvlText w:val="%1"/>
       <w:lvlJc w:val="left"/>
       <w:pPr>
@@ -111,7 +377,7 @@
     <w:lvl w:ilvl="1">
       <w:start w:val="1"/>
       <w:numFmt w:val="decimal"/>
-      <w:pStyle w:val="Overskrift2"/>
+      <w:pStyle w:val="Heading2"/>
       <w:lvlText w:val="%1.%2"/>
       <w:lvlJc w:val="left"/>
       <w:pPr>
@@ -121,7 +387,7 @@
     <w:lvl w:ilvl="2">
       <w:start w:val="1"/>
       <w:numFmt w:val="decimal"/>
-      <w:pStyle w:val="Overskrift3"/>
+      <w:pStyle w:val="Heading3"/>
       <w:lvlText w:val="%1.%2.%3"/>
       <w:lvlJc w:val="left"/>
       <w:pPr>
@@ -131,7 +397,7 @@
     <w:lvl w:ilvl="3">
       <w:start w:val="1"/>
       <w:numFmt w:val="decimal"/>
-      <w:pStyle w:val="Overskrift4"/>
+      <w:pStyle w:val="Heading4"/>
       <w:lvlText w:val="%1.%2.%3.%4"/>
       <w:lvlJc w:val="left"/>
       <w:pPr>
@@ -141,7 +407,7 @@
     <w:lvl w:ilvl="4">
       <w:start w:val="1"/>
       <w:numFmt w:val="decimal"/>
-      <w:pStyle w:val="Overskrift5"/>
+      <w:pStyle w:val="Heading5"/>
       <w:lvlText w:val="%1.%2.%3.%4.%5"/>
       <w:lvlJc w:val="left"/>
       <w:pPr>
@@ -151,7 +417,7 @@
     <w:lvl w:ilvl="5">
       <w:start w:val="1"/>
       <w:numFmt w:val="decimal"/>
-      <w:pStyle w:val="Overskrift6"/>
+      <w:pStyle w:val="Heading6"/>
       <w:lvlText w:val="%1.%2.%3.%4.%5.%6"/>
       <w:lvlJc w:val="left"/>
       <w:pPr>
@@ -161,7 +427,7 @@
     <w:lvl w:ilvl="6">
       <w:start w:val="1"/>
       <w:numFmt w:val="decimal"/>
-      <w:pStyle w:val="Overskrift7"/>
+      <w:pStyle w:val="Heading7"/>
       <w:lvlText w:val="%1.%2.%3.%4.%5.%6.%7"/>
       <w:lvlJc w:val="left"/>
       <w:pPr>
@@ -171,7 +437,7 @@
     <w:lvl w:ilvl="7">
       <w:start w:val="1"/>
       <w:numFmt w:val="decimal"/>
-      <w:pStyle w:val="Overskrift8"/>
+      <w:pStyle w:val="Heading8"/>
       <w:lvlText w:val="%1.%2.%3.%4.%5.%6.%7.%8"/>
       <w:lvlJc w:val="left"/>
       <w:pPr>
@@ -181,7 +447,7 @@
     <w:lvl w:ilvl="8">
       <w:start w:val="1"/>
       <w:numFmt w:val="decimal"/>
-      <w:pStyle w:val="Overskrift9"/>
+      <w:pStyle w:val="Heading9"/>
       <w:lvlText w:val="%1.%2.%3.%4.%5.%6.%7.%8.%9"/>
       <w:lvlJc w:val="left"/>
       <w:pPr>
@@ -195,8 +461,16 @@
 </w:numbering>
 </file>
 
+<file path=word/people.xml><?xml version="1.0" encoding="utf-8"?>
+<w15:people xmlns:wpc="http://schemas.microsoft.com/office/word/2010/wordprocessingCanvas" xmlns:mc="http://schemas.openxmlformats.org/markup-compatibility/2006" xmlns:o="urn:schemas-microsoft-com:office:office" xmlns:r="http://schemas.openxmlformats.org/officeDocument/2006/relationships" xmlns:m="http://schemas.openxmlformats.org/officeDocument/2006/math" xmlns:v="urn:schemas-microsoft-com:vml" xmlns:wp14="http://schemas.microsoft.com/office/word/2010/wordprocessingDrawing" xmlns:wp="http://schemas.openxmlformats.org/drawingml/2006/wordprocessingDrawing" xmlns:w10="urn:schemas-microsoft-com:office:word" xmlns:w="http://schemas.openxmlformats.org/wordprocessingml/2006/main" xmlns:w14="http://schemas.microsoft.com/office/word/2010/wordml" xmlns:w15="http://schemas.microsoft.com/office/word/2012/wordml" xmlns:wpg="http://schemas.microsoft.com/office/word/2010/wordprocessingGroup" xmlns:wpi="http://schemas.microsoft.com/office/word/2010/wordprocessingInk" xmlns:wne="http://schemas.microsoft.com/office/word/2006/wordml" xmlns:wps="http://schemas.microsoft.com/office/word/2010/wordprocessingShape" mc:Ignorable="w14 w15 wp14">
+  <w15:person w15:author="Anders Meidahl">
+    <w15:presenceInfo w15:providerId="Windows Live" w15:userId="8659d8fb926deb7e"/>
+  </w15:person>
+</w15:people>
+</file>
+
 <file path=word/styles.xml><?xml version="1.0" encoding="utf-8"?>
-<w:styles xmlns:mc="http://schemas.openxmlformats.org/markup-compatibility/2006" xmlns:r="http://schemas.openxmlformats.org/officeDocument/2006/relationships" xmlns:w="http://schemas.openxmlformats.org/wordprocessingml/2006/main" xmlns:w14="http://schemas.microsoft.com/office/word/2010/wordml" xmlns:w15="http://schemas.microsoft.com/office/word/2012/wordml" xmlns:w16se="http://schemas.microsoft.com/office/word/2015/wordml/symex" mc:Ignorable="w14 w15 w16se">
+<w:styles xmlns:mc="http://schemas.openxmlformats.org/markup-compatibility/2006" xmlns:r="http://schemas.openxmlformats.org/officeDocument/2006/relationships" xmlns:w="http://schemas.openxmlformats.org/wordprocessingml/2006/main" xmlns:w14="http://schemas.microsoft.com/office/word/2010/wordml" xmlns:w15="http://schemas.microsoft.com/office/word/2012/wordml" mc:Ignorable="w14 w15">
   <w:docDefaults>
     <w:rPrDefault>
       <w:rPr>
@@ -599,11 +873,11 @@
       <w:szCs w:val="20"/>
     </w:rPr>
   </w:style>
-  <w:style w:type="paragraph" w:styleId="Overskrift1">
+  <w:style w:type="paragraph" w:styleId="Heading1">
     <w:name w:val="heading 1"/>
     <w:basedOn w:val="Normal"/>
     <w:next w:val="Normal"/>
-    <w:link w:val="Overskrift1Tegn"/>
+    <w:link w:val="Heading1Char"/>
     <w:uiPriority w:val="9"/>
     <w:qFormat/>
     <w:rsid w:val="0040170C"/>
@@ -622,11 +896,11 @@
       <w:szCs w:val="32"/>
     </w:rPr>
   </w:style>
-  <w:style w:type="paragraph" w:styleId="Overskrift2">
+  <w:style w:type="paragraph" w:styleId="Heading2">
     <w:name w:val="heading 2"/>
     <w:basedOn w:val="Normal"/>
     <w:next w:val="Normal"/>
-    <w:link w:val="Overskrift2Tegn"/>
+    <w:link w:val="Heading2Char"/>
     <w:uiPriority w:val="9"/>
     <w:unhideWhenUsed/>
     <w:qFormat/>
@@ -647,11 +921,11 @@
       <w:szCs w:val="28"/>
     </w:rPr>
   </w:style>
-  <w:style w:type="paragraph" w:styleId="Overskrift3">
+  <w:style w:type="paragraph" w:styleId="Heading3">
     <w:name w:val="heading 3"/>
     <w:basedOn w:val="Normal"/>
     <w:next w:val="Normal"/>
-    <w:link w:val="Overskrift3Tegn"/>
+    <w:link w:val="Heading3Char"/>
     <w:uiPriority w:val="9"/>
     <w:unhideWhenUsed/>
     <w:qFormat/>
@@ -672,11 +946,11 @@
       <w:szCs w:val="24"/>
     </w:rPr>
   </w:style>
-  <w:style w:type="paragraph" w:styleId="Overskrift4">
+  <w:style w:type="paragraph" w:styleId="Heading4">
     <w:name w:val="heading 4"/>
     <w:basedOn w:val="Normal"/>
     <w:next w:val="Normal"/>
-    <w:link w:val="Overskrift4Tegn"/>
+    <w:link w:val="Heading4Char"/>
     <w:uiPriority w:val="9"/>
     <w:unhideWhenUsed/>
     <w:qFormat/>
@@ -697,11 +971,11 @@
       <w:szCs w:val="22"/>
     </w:rPr>
   </w:style>
-  <w:style w:type="paragraph" w:styleId="Overskrift5">
+  <w:style w:type="paragraph" w:styleId="Heading5">
     <w:name w:val="heading 5"/>
     <w:basedOn w:val="Normal"/>
     <w:next w:val="Normal"/>
-    <w:link w:val="Overskrift5Tegn"/>
+    <w:link w:val="Heading5Char"/>
     <w:uiPriority w:val="9"/>
     <w:semiHidden/>
     <w:unhideWhenUsed/>
@@ -724,11 +998,11 @@
       <w:szCs w:val="26"/>
     </w:rPr>
   </w:style>
-  <w:style w:type="paragraph" w:styleId="Overskrift6">
+  <w:style w:type="paragraph" w:styleId="Heading6">
     <w:name w:val="heading 6"/>
     <w:basedOn w:val="Normal"/>
     <w:next w:val="Normal"/>
-    <w:link w:val="Overskrift6Tegn"/>
+    <w:link w:val="Heading6Char"/>
     <w:uiPriority w:val="9"/>
     <w:semiHidden/>
     <w:unhideWhenUsed/>
@@ -750,11 +1024,11 @@
       <w:sz w:val="22"/>
     </w:rPr>
   </w:style>
-  <w:style w:type="paragraph" w:styleId="Overskrift7">
+  <w:style w:type="paragraph" w:styleId="Heading7">
     <w:name w:val="heading 7"/>
     <w:basedOn w:val="Normal"/>
     <w:next w:val="Normal"/>
-    <w:link w:val="Overskrift7Tegn"/>
+    <w:link w:val="Heading7Char"/>
     <w:uiPriority w:val="9"/>
     <w:semiHidden/>
     <w:unhideWhenUsed/>
@@ -776,11 +1050,11 @@
       <w:spacing w:val="10"/>
     </w:rPr>
   </w:style>
-  <w:style w:type="paragraph" w:styleId="Overskrift8">
+  <w:style w:type="paragraph" w:styleId="Heading8">
     <w:name w:val="heading 8"/>
     <w:basedOn w:val="Normal"/>
     <w:next w:val="Normal"/>
-    <w:link w:val="Overskrift8Tegn"/>
+    <w:link w:val="Heading8Char"/>
     <w:uiPriority w:val="9"/>
     <w:semiHidden/>
     <w:unhideWhenUsed/>
@@ -802,11 +1076,11 @@
       <w:color w:val="C45911" w:themeColor="accent2" w:themeShade="BF"/>
     </w:rPr>
   </w:style>
-  <w:style w:type="paragraph" w:styleId="Overskrift9">
+  <w:style w:type="paragraph" w:styleId="Heading9">
     <w:name w:val="heading 9"/>
     <w:basedOn w:val="Normal"/>
     <w:next w:val="Normal"/>
-    <w:link w:val="Overskrift9Tegn"/>
+    <w:link w:val="Heading9Char"/>
     <w:uiPriority w:val="9"/>
     <w:semiHidden/>
     <w:unhideWhenUsed/>
@@ -828,13 +1102,13 @@
       <w:color w:val="823B0B" w:themeColor="accent2" w:themeShade="7F"/>
     </w:rPr>
   </w:style>
-  <w:style w:type="character" w:default="1" w:styleId="Standardskrifttypeiafsnit">
+  <w:style w:type="character" w:default="1" w:styleId="DefaultParagraphFont">
     <w:name w:val="Default Paragraph Font"/>
     <w:uiPriority w:val="1"/>
     <w:semiHidden/>
     <w:unhideWhenUsed/>
   </w:style>
-  <w:style w:type="table" w:default="1" w:styleId="Tabel-Normal">
+  <w:style w:type="table" w:default="1" w:styleId="TableNormal">
     <w:name w:val="Normal Table"/>
     <w:uiPriority w:val="99"/>
     <w:semiHidden/>
@@ -849,16 +1123,16 @@
       </w:tblCellMar>
     </w:tblPr>
   </w:style>
-  <w:style w:type="numbering" w:default="1" w:styleId="Ingenoversigt">
+  <w:style w:type="numbering" w:default="1" w:styleId="NoList">
     <w:name w:val="No List"/>
     <w:uiPriority w:val="99"/>
     <w:semiHidden/>
     <w:unhideWhenUsed/>
   </w:style>
-  <w:style w:type="character" w:customStyle="1" w:styleId="Overskrift1Tegn">
-    <w:name w:val="Overskrift 1 Tegn"/>
-    <w:basedOn w:val="Standardskrifttypeiafsnit"/>
-    <w:link w:val="Overskrift1"/>
+  <w:style w:type="character" w:customStyle="1" w:styleId="Heading1Char">
+    <w:name w:val="Heading 1 Char"/>
+    <w:basedOn w:val="DefaultParagraphFont"/>
+    <w:link w:val="Heading1"/>
     <w:uiPriority w:val="9"/>
     <w:rsid w:val="0040170C"/>
     <w:rPr>
@@ -869,10 +1143,10 @@
       <w:szCs w:val="32"/>
     </w:rPr>
   </w:style>
-  <w:style w:type="character" w:customStyle="1" w:styleId="Overskrift2Tegn">
-    <w:name w:val="Overskrift 2 Tegn"/>
-    <w:basedOn w:val="Standardskrifttypeiafsnit"/>
-    <w:link w:val="Overskrift2"/>
+  <w:style w:type="character" w:customStyle="1" w:styleId="Heading2Char">
+    <w:name w:val="Heading 2 Char"/>
+    <w:basedOn w:val="DefaultParagraphFont"/>
+    <w:link w:val="Heading2"/>
     <w:uiPriority w:val="9"/>
     <w:rsid w:val="0040170C"/>
     <w:rPr>
@@ -883,10 +1157,10 @@
       <w:szCs w:val="28"/>
     </w:rPr>
   </w:style>
-  <w:style w:type="character" w:customStyle="1" w:styleId="Overskrift3Tegn">
-    <w:name w:val="Overskrift 3 Tegn"/>
-    <w:basedOn w:val="Standardskrifttypeiafsnit"/>
-    <w:link w:val="Overskrift3"/>
+  <w:style w:type="character" w:customStyle="1" w:styleId="Heading3Char">
+    <w:name w:val="Heading 3 Char"/>
+    <w:basedOn w:val="DefaultParagraphFont"/>
+    <w:link w:val="Heading3"/>
     <w:uiPriority w:val="9"/>
     <w:rsid w:val="0040170C"/>
     <w:rPr>
@@ -897,10 +1171,10 @@
       <w:szCs w:val="24"/>
     </w:rPr>
   </w:style>
-  <w:style w:type="character" w:customStyle="1" w:styleId="Overskrift4Tegn">
-    <w:name w:val="Overskrift 4 Tegn"/>
-    <w:basedOn w:val="Standardskrifttypeiafsnit"/>
-    <w:link w:val="Overskrift4"/>
+  <w:style w:type="character" w:customStyle="1" w:styleId="Heading4Char">
+    <w:name w:val="Heading 4 Char"/>
+    <w:basedOn w:val="DefaultParagraphFont"/>
+    <w:link w:val="Heading4"/>
     <w:uiPriority w:val="9"/>
     <w:rsid w:val="0040170C"/>
     <w:rPr>
@@ -909,10 +1183,10 @@
       <w:spacing w:val="10"/>
     </w:rPr>
   </w:style>
-  <w:style w:type="character" w:customStyle="1" w:styleId="Overskrift5Tegn">
-    <w:name w:val="Overskrift 5 Tegn"/>
-    <w:basedOn w:val="Standardskrifttypeiafsnit"/>
-    <w:link w:val="Overskrift5"/>
+  <w:style w:type="character" w:customStyle="1" w:styleId="Heading5Char">
+    <w:name w:val="Heading 5 Char"/>
+    <w:basedOn w:val="DefaultParagraphFont"/>
+    <w:link w:val="Heading5"/>
     <w:uiPriority w:val="9"/>
     <w:semiHidden/>
     <w:rsid w:val="0040170C"/>
@@ -924,10 +1198,10 @@
       <w:szCs w:val="26"/>
     </w:rPr>
   </w:style>
-  <w:style w:type="character" w:customStyle="1" w:styleId="Overskrift6Tegn">
-    <w:name w:val="Overskrift 6 Tegn"/>
-    <w:basedOn w:val="Standardskrifttypeiafsnit"/>
-    <w:link w:val="Overskrift6"/>
+  <w:style w:type="character" w:customStyle="1" w:styleId="Heading6Char">
+    <w:name w:val="Heading 6 Char"/>
+    <w:basedOn w:val="DefaultParagraphFont"/>
+    <w:link w:val="Heading6"/>
     <w:uiPriority w:val="9"/>
     <w:semiHidden/>
     <w:rsid w:val="0040170C"/>
@@ -939,10 +1213,10 @@
       <w:szCs w:val="20"/>
     </w:rPr>
   </w:style>
-  <w:style w:type="character" w:customStyle="1" w:styleId="Overskrift7Tegn">
-    <w:name w:val="Overskrift 7 Tegn"/>
-    <w:basedOn w:val="Standardskrifttypeiafsnit"/>
-    <w:link w:val="Overskrift7"/>
+  <w:style w:type="character" w:customStyle="1" w:styleId="Heading7Char">
+    <w:name w:val="Heading 7 Char"/>
+    <w:basedOn w:val="DefaultParagraphFont"/>
+    <w:link w:val="Heading7"/>
     <w:uiPriority w:val="9"/>
     <w:semiHidden/>
     <w:rsid w:val="0040170C"/>
@@ -956,10 +1230,10 @@
       <w:szCs w:val="20"/>
     </w:rPr>
   </w:style>
-  <w:style w:type="character" w:customStyle="1" w:styleId="Overskrift8Tegn">
-    <w:name w:val="Overskrift 8 Tegn"/>
-    <w:basedOn w:val="Standardskrifttypeiafsnit"/>
-    <w:link w:val="Overskrift8"/>
+  <w:style w:type="character" w:customStyle="1" w:styleId="Heading8Char">
+    <w:name w:val="Heading 8 Char"/>
+    <w:basedOn w:val="DefaultParagraphFont"/>
+    <w:link w:val="Heading8"/>
     <w:uiPriority w:val="9"/>
     <w:semiHidden/>
     <w:rsid w:val="0040170C"/>
@@ -973,10 +1247,10 @@
       <w:szCs w:val="20"/>
     </w:rPr>
   </w:style>
-  <w:style w:type="character" w:customStyle="1" w:styleId="Overskrift9Tegn">
-    <w:name w:val="Overskrift 9 Tegn"/>
-    <w:basedOn w:val="Standardskrifttypeiafsnit"/>
-    <w:link w:val="Overskrift9"/>
+  <w:style w:type="character" w:customStyle="1" w:styleId="Heading9Char">
+    <w:name w:val="Heading 9 Char"/>
+    <w:basedOn w:val="DefaultParagraphFont"/>
+    <w:link w:val="Heading9"/>
     <w:uiPriority w:val="9"/>
     <w:semiHidden/>
     <w:rsid w:val="0040170C"/>
@@ -990,9 +1264,9 @@
       <w:szCs w:val="20"/>
     </w:rPr>
   </w:style>
-  <w:style w:type="character" w:styleId="Kommentarhenvisning">
+  <w:style w:type="character" w:styleId="CommentReference">
     <w:name w:val="annotation reference"/>
-    <w:basedOn w:val="Standardskrifttypeiafsnit"/>
+    <w:basedOn w:val="DefaultParagraphFont"/>
     <w:uiPriority w:val="99"/>
     <w:semiHidden/>
     <w:unhideWhenUsed/>
@@ -1002,10 +1276,10 @@
       <w:szCs w:val="16"/>
     </w:rPr>
   </w:style>
-  <w:style w:type="paragraph" w:styleId="Kommentartekst">
+  <w:style w:type="paragraph" w:styleId="CommentText">
     <w:name w:val="annotation text"/>
     <w:basedOn w:val="Normal"/>
-    <w:link w:val="KommentartekstTegn"/>
+    <w:link w:val="CommentTextChar"/>
     <w:uiPriority w:val="99"/>
     <w:semiHidden/>
     <w:unhideWhenUsed/>
@@ -1014,10 +1288,10 @@
       <w:spacing w:line="240" w:lineRule="auto"/>
     </w:pPr>
   </w:style>
-  <w:style w:type="character" w:customStyle="1" w:styleId="KommentartekstTegn">
-    <w:name w:val="Kommentartekst Tegn"/>
-    <w:basedOn w:val="Standardskrifttypeiafsnit"/>
-    <w:link w:val="Kommentartekst"/>
+  <w:style w:type="character" w:customStyle="1" w:styleId="CommentTextChar">
+    <w:name w:val="Comment Text Char"/>
+    <w:basedOn w:val="DefaultParagraphFont"/>
+    <w:link w:val="CommentText"/>
     <w:uiPriority w:val="99"/>
     <w:semiHidden/>
     <w:rsid w:val="0040170C"/>
@@ -1027,10 +1301,10 @@
       <w:szCs w:val="20"/>
     </w:rPr>
   </w:style>
-  <w:style w:type="paragraph" w:styleId="Markeringsbobletekst">
+  <w:style w:type="paragraph" w:styleId="BalloonText">
     <w:name w:val="Balloon Text"/>
     <w:basedOn w:val="Normal"/>
-    <w:link w:val="MarkeringsbobletekstTegn"/>
+    <w:link w:val="BalloonTextChar"/>
     <w:uiPriority w:val="99"/>
     <w:semiHidden/>
     <w:unhideWhenUsed/>
@@ -1044,10 +1318,10 @@
       <w:szCs w:val="18"/>
     </w:rPr>
   </w:style>
-  <w:style w:type="character" w:customStyle="1" w:styleId="MarkeringsbobletekstTegn">
-    <w:name w:val="Markeringsbobletekst Tegn"/>
-    <w:basedOn w:val="Standardskrifttypeiafsnit"/>
-    <w:link w:val="Markeringsbobletekst"/>
+  <w:style w:type="character" w:customStyle="1" w:styleId="BalloonTextChar">
+    <w:name w:val="Balloon Text Char"/>
+    <w:basedOn w:val="DefaultParagraphFont"/>
+    <w:link w:val="BalloonText"/>
     <w:uiPriority w:val="99"/>
     <w:semiHidden/>
     <w:rsid w:val="0040170C"/>
@@ -1057,11 +1331,11 @@
       <w:szCs w:val="18"/>
     </w:rPr>
   </w:style>
-  <w:style w:type="paragraph" w:styleId="Kommentaremne">
+  <w:style w:type="paragraph" w:styleId="CommentSubject">
     <w:name w:val="annotation subject"/>
-    <w:basedOn w:val="Kommentartekst"/>
-    <w:next w:val="Kommentartekst"/>
-    <w:link w:val="KommentaremneTegn"/>
+    <w:basedOn w:val="CommentText"/>
+    <w:next w:val="CommentText"/>
+    <w:link w:val="CommentSubjectChar"/>
     <w:uiPriority w:val="99"/>
     <w:semiHidden/>
     <w:unhideWhenUsed/>
@@ -1071,10 +1345,10 @@
       <w:bCs/>
     </w:rPr>
   </w:style>
-  <w:style w:type="character" w:customStyle="1" w:styleId="KommentaremneTegn">
-    <w:name w:val="Kommentaremne Tegn"/>
-    <w:basedOn w:val="KommentartekstTegn"/>
-    <w:link w:val="Kommentaremne"/>
+  <w:style w:type="character" w:customStyle="1" w:styleId="CommentSubjectChar">
+    <w:name w:val="Comment Subject Char"/>
+    <w:basedOn w:val="CommentTextChar"/>
+    <w:link w:val="CommentSubject"/>
     <w:uiPriority w:val="99"/>
     <w:semiHidden/>
     <w:rsid w:val="0040170C"/>
@@ -1355,7 +1629,7 @@
 </file>
 
 <file path=customXml/itemProps1.xml><?xml version="1.0" encoding="utf-8"?>
-<ds:datastoreItem xmlns:ds="http://schemas.openxmlformats.org/officeDocument/2006/customXml" ds:itemID="{F2D3DDA2-2B9B-458A-ACE7-3D899DC5C0AC}">
+<ds:datastoreItem xmlns:ds="http://schemas.openxmlformats.org/officeDocument/2006/customXml" ds:itemID="{D8395CCD-DA04-41BD-B0D9-FBCE8322A34F}">
   <ds:schemaRefs>
     <ds:schemaRef ds:uri="http://schemas.openxmlformats.org/officeDocument/2006/bibliography"/>
   </ds:schemaRefs>

</xml_diff>

<commit_message>
Tilføjet referencer til Iterativ udvikling.docx
</commit_message>
<xml_diff>
--- a/Rapport/Iterativ udvikling.docx
+++ b/Rapport/Iterativ udvikling.docx
@@ -1,10 +1,10 @@
 
 <file path=word/document.xml><?xml version="1.0" encoding="utf-8"?>
-<w:document xmlns:wpc="http://schemas.microsoft.com/office/word/2010/wordprocessingCanvas" xmlns:mc="http://schemas.openxmlformats.org/markup-compatibility/2006" xmlns:o="urn:schemas-microsoft-com:office:office" xmlns:r="http://schemas.openxmlformats.org/officeDocument/2006/relationships" xmlns:m="http://schemas.openxmlformats.org/officeDocument/2006/math" xmlns:v="urn:schemas-microsoft-com:vml" xmlns:wp14="http://schemas.microsoft.com/office/word/2010/wordprocessingDrawing" xmlns:wp="http://schemas.openxmlformats.org/drawingml/2006/wordprocessingDrawing" xmlns:w10="urn:schemas-microsoft-com:office:word" xmlns:w="http://schemas.openxmlformats.org/wordprocessingml/2006/main" xmlns:w14="http://schemas.microsoft.com/office/word/2010/wordml" xmlns:w15="http://schemas.microsoft.com/office/word/2012/wordml" xmlns:wpg="http://schemas.microsoft.com/office/word/2010/wordprocessingGroup" xmlns:wpi="http://schemas.microsoft.com/office/word/2010/wordprocessingInk" xmlns:wne="http://schemas.microsoft.com/office/word/2006/wordml" xmlns:wps="http://schemas.microsoft.com/office/word/2010/wordprocessingShape" mc:Ignorable="w14 w15 wp14">
+<w:document xmlns:wpc="http://schemas.microsoft.com/office/word/2010/wordprocessingCanvas" xmlns:cx="http://schemas.microsoft.com/office/drawing/2014/chartex" xmlns:cx1="http://schemas.microsoft.com/office/drawing/2015/9/8/chartex" xmlns:mc="http://schemas.openxmlformats.org/markup-compatibility/2006" xmlns:o="urn:schemas-microsoft-com:office:office" xmlns:r="http://schemas.openxmlformats.org/officeDocument/2006/relationships" xmlns:m="http://schemas.openxmlformats.org/officeDocument/2006/math" xmlns:v="urn:schemas-microsoft-com:vml" xmlns:wp14="http://schemas.microsoft.com/office/word/2010/wordprocessingDrawing" xmlns:wp="http://schemas.openxmlformats.org/drawingml/2006/wordprocessingDrawing" xmlns:w10="urn:schemas-microsoft-com:office:word" xmlns:w="http://schemas.openxmlformats.org/wordprocessingml/2006/main" xmlns:w14="http://schemas.microsoft.com/office/word/2010/wordml" xmlns:w15="http://schemas.microsoft.com/office/word/2012/wordml" xmlns:w16se="http://schemas.microsoft.com/office/word/2015/wordml/symex" xmlns:wpg="http://schemas.microsoft.com/office/word/2010/wordprocessingGroup" xmlns:wpi="http://schemas.microsoft.com/office/word/2010/wordprocessingInk" xmlns:wne="http://schemas.microsoft.com/office/word/2006/wordml" xmlns:wps="http://schemas.microsoft.com/office/word/2010/wordprocessingShape" mc:Ignorable="w14 w15 w16se wp14">
   <w:body>
     <w:p>
       <w:pPr>
-        <w:pStyle w:val="Heading2"/>
+        <w:pStyle w:val="Overskrift2"/>
       </w:pPr>
       <w:bookmarkStart w:id="0" w:name="_Toc451330300"/>
       <w:r>
@@ -25,13 +25,32 @@
       </w:r>
       <w:proofErr w:type="spellEnd"/>
       <w:r>
-        <w:t xml:space="preserve"> og </w:t>
+        <w:t xml:space="preserve"> </w:t>
+      </w:r>
+      <w:ins w:id="1" w:author="Christian Winkel" w:date="2016-05-19T10:32:00Z">
+        <w:r>
+          <w:rPr>
+            <w:rStyle w:val="Fodnotehenvisning"/>
+          </w:rPr>
+          <w:footnoteReference w:id="1"/>
+        </w:r>
+      </w:ins>
+      <w:r>
+        <w:t xml:space="preserve">og </w:t>
       </w:r>
       <w:proofErr w:type="spellStart"/>
       <w:r>
         <w:t>Kanban</w:t>
       </w:r>
       <w:proofErr w:type="spellEnd"/>
+      <w:ins w:id="5" w:author="Christian Winkel" w:date="2016-05-19T10:32:00Z">
+        <w:r>
+          <w:rPr>
+            <w:rStyle w:val="Fodnotehenvisning"/>
+          </w:rPr>
+          <w:footnoteReference w:id="2"/>
+        </w:r>
+      </w:ins>
       <w:r>
         <w:t>.</w:t>
       </w:r>
@@ -49,7 +68,15 @@
       </w:r>
       <w:proofErr w:type="spellEnd"/>
       <w:r>
-        <w:t xml:space="preserve"> er der en begrænsning på hvor mange tasks, der må være aktive ad gangen, og når der er plads, bliver der bare fyldt på fra en product </w:t>
+        <w:t xml:space="preserve"> er der en begrænsning på hvor mange tasks, der må være aktive ad gangen, og når der er plads, bliver der bare fyldt på fra en </w:t>
+      </w:r>
+      <w:proofErr w:type="spellStart"/>
+      <w:r>
+        <w:t>product</w:t>
+      </w:r>
+      <w:proofErr w:type="spellEnd"/>
+      <w:r>
+        <w:t xml:space="preserve"> </w:t>
       </w:r>
       <w:proofErr w:type="spellStart"/>
       <w:r>
@@ -73,7 +100,15 @@
       </w:r>
       <w:proofErr w:type="spellEnd"/>
       <w:r>
-        <w:t xml:space="preserve">, som nedbrydes til tasks, fra en product </w:t>
+        <w:t xml:space="preserve">, som nedbrydes til tasks, fra en </w:t>
+      </w:r>
+      <w:proofErr w:type="spellStart"/>
+      <w:r>
+        <w:t>product</w:t>
+      </w:r>
+      <w:proofErr w:type="spellEnd"/>
+      <w:r>
+        <w:t xml:space="preserve"> </w:t>
       </w:r>
       <w:proofErr w:type="spellStart"/>
       <w:r>
@@ -89,7 +124,15 @@
       </w:r>
       <w:proofErr w:type="spellEnd"/>
       <w:r>
-        <w:t xml:space="preserve">, og hvis alle tasks er udført, kan man tilføje flere fra product </w:t>
+        <w:t xml:space="preserve">, og hvis alle tasks er udført, kan man tilføje flere fra </w:t>
+      </w:r>
+      <w:proofErr w:type="spellStart"/>
+      <w:r>
+        <w:t>product</w:t>
+      </w:r>
+      <w:proofErr w:type="spellEnd"/>
+      <w:r>
+        <w:t xml:space="preserve"> </w:t>
       </w:r>
       <w:proofErr w:type="spellStart"/>
       <w:r>
@@ -137,12 +180,12 @@
       <w:r>
         <w:t xml:space="preserve"> er designet efter et færdigt produkt ved hvert sprint </w:t>
       </w:r>
-      <w:del w:id="1" w:author="Anders Meidahl" w:date="2016-05-18T16:58:00Z">
+      <w:del w:id="8" w:author="Anders Meidahl" w:date="2016-05-18T16:58:00Z">
         <w:r>
           <w:delText>retrospective</w:delText>
         </w:r>
       </w:del>
-      <w:ins w:id="2" w:author="Anders Meidahl" w:date="2016-05-18T16:58:00Z">
+      <w:ins w:id="9" w:author="Anders Meidahl" w:date="2016-05-18T16:58:00Z">
         <w:r>
           <w:t>retrospektiv</w:t>
         </w:r>
@@ -175,7 +218,15 @@
       </w:r>
       <w:proofErr w:type="spellEnd"/>
       <w:r>
-        <w:t xml:space="preserve">, fordi det er et nyt system der bliver udviklet. Det var givet fra starten hvornår deadline for projektet faldt, og med en beslutning på at køre sprints af 14 dages længde. Så det var kendt viden, hvor mange sprints der ville forekomme, og derved kunne gruppen danne et overblik over hvor meget tid der ville være til rådighed, hvis et nyt aspekt, fra kravspecifikationen, skulle implementeres. </w:t>
+        <w:t>, fordi det er et nyt system der bliver udviklet. Det var givet fra starten hvornår deadline for projektet faldt, og med en beslutning på at køre sprints af 14 dages længde. Så det var kendt viden, hvor mange sprints der ville forekomme, og derved kunne gruppen danne et overblik over hvor meget tid der ville være til rådighed, hvis et nyt aspekt</w:t>
+      </w:r>
+      <w:del w:id="10" w:author="Christian Winkel" w:date="2016-05-19T10:39:00Z">
+        <w:r>
+          <w:delText>,</w:delText>
+        </w:r>
+      </w:del>
+      <w:r>
+        <w:t xml:space="preserve"> fra kravspecifikationen, skulle implementeres. </w:t>
       </w:r>
     </w:p>
     <w:p>
@@ -204,7 +255,18 @@
       </w:r>
       <w:proofErr w:type="spellEnd"/>
       <w:r>
-        <w:t xml:space="preserve"> A/S.</w:t>
+        <w:t xml:space="preserve"> A/S</w:t>
+      </w:r>
+      <w:ins w:id="11" w:author="Christian Winkel" w:date="2016-05-19T10:36:00Z">
+        <w:r>
+          <w:rPr>
+            <w:rStyle w:val="Fodnotehenvisning"/>
+          </w:rPr>
+          <w:footnoteReference w:id="3"/>
+        </w:r>
+      </w:ins>
+      <w:r>
+        <w:t>.</w:t>
       </w:r>
     </w:p>
     <w:p>
@@ -228,7 +290,15 @@
         <w:t xml:space="preserve"> master rollen, fordi </w:t>
       </w:r>
       <w:r>
-        <w:t xml:space="preserve">der hverken var nogen kunde, eller product </w:t>
+        <w:t xml:space="preserve">der hverken var nogen kunde, eller </w:t>
+      </w:r>
+      <w:proofErr w:type="spellStart"/>
+      <w:r>
+        <w:t>product</w:t>
+      </w:r>
+      <w:proofErr w:type="spellEnd"/>
+      <w:r>
+        <w:t xml:space="preserve"> </w:t>
       </w:r>
       <w:proofErr w:type="spellStart"/>
       <w:r>
@@ -241,13 +311,21 @@
       <w:r>
         <w:t xml:space="preserve">. Yderligere er der </w:t>
       </w:r>
-      <w:del w:id="3" w:author="Anders Meidahl" w:date="2016-05-18T17:06:00Z">
+      <w:del w:id="14" w:author="Anders Meidahl" w:date="2016-05-18T17:06:00Z">
         <w:r>
           <w:delText xml:space="preserve">blevet </w:delText>
         </w:r>
       </w:del>
       <w:r>
-        <w:t xml:space="preserve">gjort erfaringer med opsætningen af product </w:t>
+        <w:t xml:space="preserve">gjort erfaringer med opsætningen af </w:t>
+      </w:r>
+      <w:proofErr w:type="spellStart"/>
+      <w:r>
+        <w:t>product</w:t>
+      </w:r>
+      <w:proofErr w:type="spellEnd"/>
+      <w:r>
+        <w:t xml:space="preserve"> </w:t>
       </w:r>
       <w:proofErr w:type="spellStart"/>
       <w:r>
@@ -273,11 +351,11 @@
       <w:r>
         <w:t xml:space="preserve"> / done. </w:t>
       </w:r>
-      <w:commentRangeStart w:id="4"/>
+      <w:commentRangeStart w:id="15"/>
       <w:r>
         <w:t xml:space="preserve">Men denne gang var det essentielt at opgaverne skulle give værdi for kunden. Fra starten </w:t>
       </w:r>
-      <w:del w:id="5" w:author="Anders Meidahl" w:date="2016-05-18T17:05:00Z">
+      <w:del w:id="16" w:author="Anders Meidahl" w:date="2016-05-18T17:05:00Z">
         <w:r>
           <w:delText xml:space="preserve"> </w:delText>
         </w:r>
@@ -285,12 +363,12 @@
       <w:r>
         <w:t>af projektet forløbet var det begrænset hvor meget værdi de individuelle tasks gav kunden.</w:t>
       </w:r>
-      <w:commentRangeEnd w:id="4"/>
+      <w:commentRangeEnd w:id="15"/>
       <w:r>
         <w:rPr>
-          <w:rStyle w:val="CommentReference"/>
+          <w:rStyle w:val="Kommentarhenvisning"/>
         </w:rPr>
-        <w:commentReference w:id="4"/>
+        <w:commentReference w:id="15"/>
       </w:r>
       <w:r>
         <w:t xml:space="preserve"> Men </w:t>
@@ -298,7 +376,7 @@
       <w:r>
         <w:t xml:space="preserve">efter et par sprints begyndte det at give mening, fordi det føltes mere naturligt at arbejde på den metode. Man var færdig når man kunne rykke sin task, og ikke når man havde rykket 5-6 stykker. Idéen med de små opgaver blev dog ikke helt </w:t>
       </w:r>
-      <w:del w:id="6" w:author="Anders Meidahl" w:date="2016-05-18T17:09:00Z">
+      <w:del w:id="17" w:author="Anders Meidahl" w:date="2016-05-18T17:09:00Z">
         <w:r>
           <w:delText>udrede</w:delText>
         </w:r>
@@ -309,7 +387,7 @@
           <w:delText>t</w:delText>
         </w:r>
       </w:del>
-      <w:ins w:id="7" w:author="Anders Meidahl" w:date="2016-05-18T17:09:00Z">
+      <w:ins w:id="18" w:author="Anders Meidahl" w:date="2016-05-18T17:09:00Z">
         <w:r>
           <w:t>udraderet</w:t>
         </w:r>
@@ -317,10 +395,11 @@
       <w:r>
         <w:t>, de blev beskrevet i de individuelle tasks’ beskrivelses felt, og derigennem kunne gruppen arbejde på deres foretrukne metode, imens deres tasks skabte værdi for kunden.</w:t>
       </w:r>
-      <w:bookmarkStart w:id="8" w:name="_GoBack"/>
-      <w:bookmarkEnd w:id="8"/>
     </w:p>
-    <w:p/>
+    <w:p>
+      <w:bookmarkStart w:id="19" w:name="_GoBack"/>
+      <w:bookmarkEnd w:id="19"/>
+    </w:p>
     <w:sectPr>
       <w:pgSz w:w="11906" w:h="16838"/>
       <w:pgMar w:top="1701" w:right="1134" w:bottom="1701" w:left="1134" w:header="708" w:footer="708" w:gutter="0"/>
@@ -332,15 +411,15 @@
 </file>
 
 <file path=word/comments.xml><?xml version="1.0" encoding="utf-8"?>
-<w:comments xmlns:wpc="http://schemas.microsoft.com/office/word/2010/wordprocessingCanvas" xmlns:mc="http://schemas.openxmlformats.org/markup-compatibility/2006" xmlns:o="urn:schemas-microsoft-com:office:office" xmlns:r="http://schemas.openxmlformats.org/officeDocument/2006/relationships" xmlns:m="http://schemas.openxmlformats.org/officeDocument/2006/math" xmlns:v="urn:schemas-microsoft-com:vml" xmlns:wp14="http://schemas.microsoft.com/office/word/2010/wordprocessingDrawing" xmlns:wp="http://schemas.openxmlformats.org/drawingml/2006/wordprocessingDrawing" xmlns:w10="urn:schemas-microsoft-com:office:word" xmlns:w="http://schemas.openxmlformats.org/wordprocessingml/2006/main" xmlns:w14="http://schemas.microsoft.com/office/word/2010/wordml" xmlns:w15="http://schemas.microsoft.com/office/word/2012/wordml" xmlns:wpg="http://schemas.microsoft.com/office/word/2010/wordprocessingGroup" xmlns:wpi="http://schemas.microsoft.com/office/word/2010/wordprocessingInk" xmlns:wne="http://schemas.microsoft.com/office/word/2006/wordml" xmlns:wps="http://schemas.microsoft.com/office/word/2010/wordprocessingShape" mc:Ignorable="w14 w15 wp14">
-  <w:comment w:id="4" w:author="Anders Meidahl" w:date="2016-05-18T17:07:00Z" w:initials="AM">
+<w:comments xmlns:wpc="http://schemas.microsoft.com/office/word/2010/wordprocessingCanvas" xmlns:cx="http://schemas.microsoft.com/office/drawing/2014/chartex" xmlns:cx1="http://schemas.microsoft.com/office/drawing/2015/9/8/chartex" xmlns:mc="http://schemas.openxmlformats.org/markup-compatibility/2006" xmlns:o="urn:schemas-microsoft-com:office:office" xmlns:r="http://schemas.openxmlformats.org/officeDocument/2006/relationships" xmlns:m="http://schemas.openxmlformats.org/officeDocument/2006/math" xmlns:v="urn:schemas-microsoft-com:vml" xmlns:wp14="http://schemas.microsoft.com/office/word/2010/wordprocessingDrawing" xmlns:wp="http://schemas.openxmlformats.org/drawingml/2006/wordprocessingDrawing" xmlns:w10="urn:schemas-microsoft-com:office:word" xmlns:w="http://schemas.openxmlformats.org/wordprocessingml/2006/main" xmlns:w14="http://schemas.microsoft.com/office/word/2010/wordml" xmlns:w15="http://schemas.microsoft.com/office/word/2012/wordml" xmlns:w16se="http://schemas.microsoft.com/office/word/2015/wordml/symex" xmlns:wpg="http://schemas.microsoft.com/office/word/2010/wordprocessingGroup" xmlns:wpi="http://schemas.microsoft.com/office/word/2010/wordprocessingInk" xmlns:wne="http://schemas.microsoft.com/office/word/2006/wordml" xmlns:wps="http://schemas.microsoft.com/office/word/2010/wordprocessingShape" mc:Ignorable="w14 w15 w16se wp14">
+  <w:comment w:id="15" w:author="Anders Meidahl" w:date="2016-05-18T17:07:00Z" w:initials="AM">
     <w:p>
       <w:pPr>
-        <w:pStyle w:val="CommentText"/>
+        <w:pStyle w:val="Kommentartekst"/>
       </w:pPr>
       <w:r>
         <w:rPr>
-          <w:rStyle w:val="CommentReference"/>
+          <w:rStyle w:val="Kommentarhenvisning"/>
         </w:rPr>
         <w:annotationRef/>
       </w:r>
@@ -353,13 +432,146 @@
 </file>
 
 <file path=word/commentsExtended.xml><?xml version="1.0" encoding="utf-8"?>
-<w15:commentsEx xmlns:wpc="http://schemas.microsoft.com/office/word/2010/wordprocessingCanvas" xmlns:mc="http://schemas.openxmlformats.org/markup-compatibility/2006" xmlns:o="urn:schemas-microsoft-com:office:office" xmlns:r="http://schemas.openxmlformats.org/officeDocument/2006/relationships" xmlns:m="http://schemas.openxmlformats.org/officeDocument/2006/math" xmlns:v="urn:schemas-microsoft-com:vml" xmlns:wp14="http://schemas.microsoft.com/office/word/2010/wordprocessingDrawing" xmlns:wp="http://schemas.openxmlformats.org/drawingml/2006/wordprocessingDrawing" xmlns:w10="urn:schemas-microsoft-com:office:word" xmlns:w="http://schemas.openxmlformats.org/wordprocessingml/2006/main" xmlns:w14="http://schemas.microsoft.com/office/word/2010/wordml" xmlns:w15="http://schemas.microsoft.com/office/word/2012/wordml" xmlns:wpg="http://schemas.microsoft.com/office/word/2010/wordprocessingGroup" xmlns:wpi="http://schemas.microsoft.com/office/word/2010/wordprocessingInk" xmlns:wne="http://schemas.microsoft.com/office/word/2006/wordml" xmlns:wps="http://schemas.microsoft.com/office/word/2010/wordprocessingShape" mc:Ignorable="w14 w15 wp14">
+<w15:commentsEx xmlns:wpc="http://schemas.microsoft.com/office/word/2010/wordprocessingCanvas" xmlns:cx="http://schemas.microsoft.com/office/drawing/2014/chartex" xmlns:cx1="http://schemas.microsoft.com/office/drawing/2015/9/8/chartex" xmlns:mc="http://schemas.openxmlformats.org/markup-compatibility/2006" xmlns:o="urn:schemas-microsoft-com:office:office" xmlns:r="http://schemas.openxmlformats.org/officeDocument/2006/relationships" xmlns:m="http://schemas.openxmlformats.org/officeDocument/2006/math" xmlns:v="urn:schemas-microsoft-com:vml" xmlns:wp14="http://schemas.microsoft.com/office/word/2010/wordprocessingDrawing" xmlns:wp="http://schemas.openxmlformats.org/drawingml/2006/wordprocessingDrawing" xmlns:w10="urn:schemas-microsoft-com:office:word" xmlns:w="http://schemas.openxmlformats.org/wordprocessingml/2006/main" xmlns:w14="http://schemas.microsoft.com/office/word/2010/wordml" xmlns:w15="http://schemas.microsoft.com/office/word/2012/wordml" xmlns:w16se="http://schemas.microsoft.com/office/word/2015/wordml/symex" xmlns:wpg="http://schemas.microsoft.com/office/word/2010/wordprocessingGroup" xmlns:wpi="http://schemas.microsoft.com/office/word/2010/wordprocessingInk" xmlns:wne="http://schemas.microsoft.com/office/word/2006/wordml" xmlns:wps="http://schemas.microsoft.com/office/word/2010/wordprocessingShape" mc:Ignorable="w14 w15 w16se wp14">
   <w15:commentEx w15:paraId="6EA24717" w15:done="0"/>
 </w15:commentsEx>
 </file>
 
+<file path=word/endnotes.xml><?xml version="1.0" encoding="utf-8"?>
+<w:endnotes xmlns:wpc="http://schemas.microsoft.com/office/word/2010/wordprocessingCanvas" xmlns:cx="http://schemas.microsoft.com/office/drawing/2014/chartex" xmlns:cx1="http://schemas.microsoft.com/office/drawing/2015/9/8/chartex" xmlns:mc="http://schemas.openxmlformats.org/markup-compatibility/2006" xmlns:o="urn:schemas-microsoft-com:office:office" xmlns:r="http://schemas.openxmlformats.org/officeDocument/2006/relationships" xmlns:m="http://schemas.openxmlformats.org/officeDocument/2006/math" xmlns:v="urn:schemas-microsoft-com:vml" xmlns:wp14="http://schemas.microsoft.com/office/word/2010/wordprocessingDrawing" xmlns:wp="http://schemas.openxmlformats.org/drawingml/2006/wordprocessingDrawing" xmlns:w10="urn:schemas-microsoft-com:office:word" xmlns:w="http://schemas.openxmlformats.org/wordprocessingml/2006/main" xmlns:w14="http://schemas.microsoft.com/office/word/2010/wordml" xmlns:w15="http://schemas.microsoft.com/office/word/2012/wordml" xmlns:w16se="http://schemas.microsoft.com/office/word/2015/wordml/symex" xmlns:wpg="http://schemas.microsoft.com/office/word/2010/wordprocessingGroup" xmlns:wpi="http://schemas.microsoft.com/office/word/2010/wordprocessingInk" xmlns:wne="http://schemas.microsoft.com/office/word/2006/wordml" xmlns:wps="http://schemas.microsoft.com/office/word/2010/wordprocessingShape" mc:Ignorable="w14 w15 w16se wp14">
+  <w:endnote w:type="separator" w:id="-1">
+    <w:p>
+      <w:pPr>
+        <w:spacing w:after="0" w:line="240" w:lineRule="auto"/>
+      </w:pPr>
+      <w:r>
+        <w:separator/>
+      </w:r>
+    </w:p>
+  </w:endnote>
+  <w:endnote w:type="continuationSeparator" w:id="0">
+    <w:p>
+      <w:pPr>
+        <w:spacing w:after="0" w:line="240" w:lineRule="auto"/>
+      </w:pPr>
+      <w:r>
+        <w:continuationSeparator/>
+      </w:r>
+    </w:p>
+  </w:endnote>
+</w:endnotes>
+</file>
+
+<file path=word/footnotes.xml><?xml version="1.0" encoding="utf-8"?>
+<w:footnotes xmlns:wpc="http://schemas.microsoft.com/office/word/2010/wordprocessingCanvas" xmlns:cx="http://schemas.microsoft.com/office/drawing/2014/chartex" xmlns:cx1="http://schemas.microsoft.com/office/drawing/2015/9/8/chartex" xmlns:mc="http://schemas.openxmlformats.org/markup-compatibility/2006" xmlns:o="urn:schemas-microsoft-com:office:office" xmlns:r="http://schemas.openxmlformats.org/officeDocument/2006/relationships" xmlns:m="http://schemas.openxmlformats.org/officeDocument/2006/math" xmlns:v="urn:schemas-microsoft-com:vml" xmlns:wp14="http://schemas.microsoft.com/office/word/2010/wordprocessingDrawing" xmlns:wp="http://schemas.openxmlformats.org/drawingml/2006/wordprocessingDrawing" xmlns:w10="urn:schemas-microsoft-com:office:word" xmlns:w="http://schemas.openxmlformats.org/wordprocessingml/2006/main" xmlns:w14="http://schemas.microsoft.com/office/word/2010/wordml" xmlns:w15="http://schemas.microsoft.com/office/word/2012/wordml" xmlns:w16se="http://schemas.microsoft.com/office/word/2015/wordml/symex" xmlns:wpg="http://schemas.microsoft.com/office/word/2010/wordprocessingGroup" xmlns:wpi="http://schemas.microsoft.com/office/word/2010/wordprocessingInk" xmlns:wne="http://schemas.microsoft.com/office/word/2006/wordml" xmlns:wps="http://schemas.microsoft.com/office/word/2010/wordprocessingShape" mc:Ignorable="w14 w15 w16se wp14">
+  <w:footnote w:type="separator" w:id="-1">
+    <w:p>
+      <w:pPr>
+        <w:spacing w:after="0" w:line="240" w:lineRule="auto"/>
+      </w:pPr>
+      <w:r>
+        <w:separator/>
+      </w:r>
+    </w:p>
+  </w:footnote>
+  <w:footnote w:type="continuationSeparator" w:id="0">
+    <w:p>
+      <w:pPr>
+        <w:spacing w:after="0" w:line="240" w:lineRule="auto"/>
+      </w:pPr>
+      <w:r>
+        <w:continuationSeparator/>
+      </w:r>
+    </w:p>
+  </w:footnote>
+  <w:footnote w:id="1">
+    <w:p>
+      <w:pPr>
+        <w:pStyle w:val="Fodnotetekst"/>
+        <w:rPr>
+          <w:lang w:val="en-US"/>
+          <w:rPrChange w:id="2" w:author="Christian Winkel" w:date="2016-05-19T10:32:00Z">
+            <w:rPr/>
+          </w:rPrChange>
+        </w:rPr>
+      </w:pPr>
+      <w:ins w:id="3" w:author="Christian Winkel" w:date="2016-05-19T10:32:00Z">
+        <w:r>
+          <w:rPr>
+            <w:rStyle w:val="Fodnotehenvisning"/>
+          </w:rPr>
+          <w:footnoteRef/>
+        </w:r>
+        <w:r>
+          <w:t xml:space="preserve"> </w:t>
+        </w:r>
+      </w:ins>
+      <w:ins w:id="4" w:author="Christian Winkel" w:date="2016-05-19T10:33:00Z">
+        <w:r>
+          <w:t>http://www.scrumguides.org/scrum-guide.html</w:t>
+        </w:r>
+      </w:ins>
+    </w:p>
+  </w:footnote>
+  <w:footnote w:id="2">
+    <w:p>
+      <w:pPr>
+        <w:pStyle w:val="Fodnotetekst"/>
+        <w:rPr>
+          <w:lang w:val="en-US"/>
+          <w:rPrChange w:id="6" w:author="Christian Winkel" w:date="2016-05-19T10:32:00Z">
+            <w:rPr/>
+          </w:rPrChange>
+        </w:rPr>
+      </w:pPr>
+      <w:ins w:id="7" w:author="Christian Winkel" w:date="2016-05-19T10:32:00Z">
+        <w:r>
+          <w:rPr>
+            <w:rStyle w:val="Fodnotehenvisning"/>
+          </w:rPr>
+          <w:footnoteRef/>
+        </w:r>
+        <w:r>
+          <w:t xml:space="preserve"> </w:t>
+        </w:r>
+        <w:r>
+          <w:t>http://kanbanblog.com/explained/</w:t>
+        </w:r>
+      </w:ins>
+    </w:p>
+  </w:footnote>
+  <w:footnote w:id="3">
+    <w:p>
+      <w:pPr>
+        <w:pStyle w:val="Fodnotetekst"/>
+        <w:rPr>
+          <w:lang w:val="en-US"/>
+          <w:rPrChange w:id="12" w:author="Christian Winkel" w:date="2016-05-19T10:36:00Z">
+            <w:rPr/>
+          </w:rPrChange>
+        </w:rPr>
+      </w:pPr>
+      <w:ins w:id="13" w:author="Christian Winkel" w:date="2016-05-19T10:36:00Z">
+        <w:r>
+          <w:rPr>
+            <w:rStyle w:val="Fodnotehenvisning"/>
+          </w:rPr>
+          <w:footnoteRef/>
+        </w:r>
+        <w:r>
+          <w:t xml:space="preserve"> </w:t>
+        </w:r>
+        <w:r>
+          <w:t>https://da.systematic.com/</w:t>
+        </w:r>
+      </w:ins>
+    </w:p>
+  </w:footnote>
+</w:footnotes>
+</file>
+
 <file path=word/numbering.xml><?xml version="1.0" encoding="utf-8"?>
-<w:numbering xmlns:wpc="http://schemas.microsoft.com/office/word/2010/wordprocessingCanvas" xmlns:mc="http://schemas.openxmlformats.org/markup-compatibility/2006" xmlns:o="urn:schemas-microsoft-com:office:office" xmlns:r="http://schemas.openxmlformats.org/officeDocument/2006/relationships" xmlns:m="http://schemas.openxmlformats.org/officeDocument/2006/math" xmlns:v="urn:schemas-microsoft-com:vml" xmlns:wp14="http://schemas.microsoft.com/office/word/2010/wordprocessingDrawing" xmlns:wp="http://schemas.openxmlformats.org/drawingml/2006/wordprocessingDrawing" xmlns:w10="urn:schemas-microsoft-com:office:word" xmlns:w="http://schemas.openxmlformats.org/wordprocessingml/2006/main" xmlns:w14="http://schemas.microsoft.com/office/word/2010/wordml" xmlns:w15="http://schemas.microsoft.com/office/word/2012/wordml" xmlns:wpg="http://schemas.microsoft.com/office/word/2010/wordprocessingGroup" xmlns:wpi="http://schemas.microsoft.com/office/word/2010/wordprocessingInk" xmlns:wne="http://schemas.microsoft.com/office/word/2006/wordml" xmlns:wps="http://schemas.microsoft.com/office/word/2010/wordprocessingShape" mc:Ignorable="w14 w15 wp14">
+<w:numbering xmlns:wpc="http://schemas.microsoft.com/office/word/2010/wordprocessingCanvas" xmlns:cx="http://schemas.microsoft.com/office/drawing/2014/chartex" xmlns:cx1="http://schemas.microsoft.com/office/drawing/2015/9/8/chartex" xmlns:mc="http://schemas.openxmlformats.org/markup-compatibility/2006" xmlns:o="urn:schemas-microsoft-com:office:office" xmlns:r="http://schemas.openxmlformats.org/officeDocument/2006/relationships" xmlns:m="http://schemas.openxmlformats.org/officeDocument/2006/math" xmlns:v="urn:schemas-microsoft-com:vml" xmlns:wp14="http://schemas.microsoft.com/office/word/2010/wordprocessingDrawing" xmlns:wp="http://schemas.openxmlformats.org/drawingml/2006/wordprocessingDrawing" xmlns:w10="urn:schemas-microsoft-com:office:word" xmlns:w="http://schemas.openxmlformats.org/wordprocessingml/2006/main" xmlns:w14="http://schemas.microsoft.com/office/word/2010/wordml" xmlns:w15="http://schemas.microsoft.com/office/word/2012/wordml" xmlns:w16se="http://schemas.microsoft.com/office/word/2015/wordml/symex" xmlns:wpg="http://schemas.microsoft.com/office/word/2010/wordprocessingGroup" xmlns:wpi="http://schemas.microsoft.com/office/word/2010/wordprocessingInk" xmlns:wne="http://schemas.microsoft.com/office/word/2006/wordml" xmlns:wps="http://schemas.microsoft.com/office/word/2010/wordprocessingShape" mc:Ignorable="w14 w15 w16se wp14">
   <w:abstractNum w:abstractNumId="0" w15:restartNumberingAfterBreak="0">
     <w:nsid w:val="633C38B9"/>
     <w:multiLevelType w:val="multilevel"/>
@@ -367,7 +579,7 @@
     <w:lvl w:ilvl="0">
       <w:start w:val="1"/>
       <w:numFmt w:val="decimal"/>
-      <w:pStyle w:val="Heading1"/>
+      <w:pStyle w:val="Overskrift1"/>
       <w:lvlText w:val="%1"/>
       <w:lvlJc w:val="left"/>
       <w:pPr>
@@ -377,7 +589,7 @@
     <w:lvl w:ilvl="1">
       <w:start w:val="1"/>
       <w:numFmt w:val="decimal"/>
-      <w:pStyle w:val="Heading2"/>
+      <w:pStyle w:val="Overskrift2"/>
       <w:lvlText w:val="%1.%2"/>
       <w:lvlJc w:val="left"/>
       <w:pPr>
@@ -387,7 +599,7 @@
     <w:lvl w:ilvl="2">
       <w:start w:val="1"/>
       <w:numFmt w:val="decimal"/>
-      <w:pStyle w:val="Heading3"/>
+      <w:pStyle w:val="Overskrift3"/>
       <w:lvlText w:val="%1.%2.%3"/>
       <w:lvlJc w:val="left"/>
       <w:pPr>
@@ -397,7 +609,7 @@
     <w:lvl w:ilvl="3">
       <w:start w:val="1"/>
       <w:numFmt w:val="decimal"/>
-      <w:pStyle w:val="Heading4"/>
+      <w:pStyle w:val="Overskrift4"/>
       <w:lvlText w:val="%1.%2.%3.%4"/>
       <w:lvlJc w:val="left"/>
       <w:pPr>
@@ -407,7 +619,7 @@
     <w:lvl w:ilvl="4">
       <w:start w:val="1"/>
       <w:numFmt w:val="decimal"/>
-      <w:pStyle w:val="Heading5"/>
+      <w:pStyle w:val="Overskrift5"/>
       <w:lvlText w:val="%1.%2.%3.%4.%5"/>
       <w:lvlJc w:val="left"/>
       <w:pPr>
@@ -417,7 +629,7 @@
     <w:lvl w:ilvl="5">
       <w:start w:val="1"/>
       <w:numFmt w:val="decimal"/>
-      <w:pStyle w:val="Heading6"/>
+      <w:pStyle w:val="Overskrift6"/>
       <w:lvlText w:val="%1.%2.%3.%4.%5.%6"/>
       <w:lvlJc w:val="left"/>
       <w:pPr>
@@ -427,7 +639,7 @@
     <w:lvl w:ilvl="6">
       <w:start w:val="1"/>
       <w:numFmt w:val="decimal"/>
-      <w:pStyle w:val="Heading7"/>
+      <w:pStyle w:val="Overskrift7"/>
       <w:lvlText w:val="%1.%2.%3.%4.%5.%6.%7"/>
       <w:lvlJc w:val="left"/>
       <w:pPr>
@@ -437,7 +649,7 @@
     <w:lvl w:ilvl="7">
       <w:start w:val="1"/>
       <w:numFmt w:val="decimal"/>
-      <w:pStyle w:val="Heading8"/>
+      <w:pStyle w:val="Overskrift8"/>
       <w:lvlText w:val="%1.%2.%3.%4.%5.%6.%7.%8"/>
       <w:lvlJc w:val="left"/>
       <w:pPr>
@@ -447,7 +659,7 @@
     <w:lvl w:ilvl="8">
       <w:start w:val="1"/>
       <w:numFmt w:val="decimal"/>
-      <w:pStyle w:val="Heading9"/>
+      <w:pStyle w:val="Overskrift9"/>
       <w:lvlText w:val="%1.%2.%3.%4.%5.%6.%7.%8.%9"/>
       <w:lvlJc w:val="left"/>
       <w:pPr>
@@ -462,7 +674,10 @@
 </file>
 
 <file path=word/people.xml><?xml version="1.0" encoding="utf-8"?>
-<w15:people xmlns:wpc="http://schemas.microsoft.com/office/word/2010/wordprocessingCanvas" xmlns:mc="http://schemas.openxmlformats.org/markup-compatibility/2006" xmlns:o="urn:schemas-microsoft-com:office:office" xmlns:r="http://schemas.openxmlformats.org/officeDocument/2006/relationships" xmlns:m="http://schemas.openxmlformats.org/officeDocument/2006/math" xmlns:v="urn:schemas-microsoft-com:vml" xmlns:wp14="http://schemas.microsoft.com/office/word/2010/wordprocessingDrawing" xmlns:wp="http://schemas.openxmlformats.org/drawingml/2006/wordprocessingDrawing" xmlns:w10="urn:schemas-microsoft-com:office:word" xmlns:w="http://schemas.openxmlformats.org/wordprocessingml/2006/main" xmlns:w14="http://schemas.microsoft.com/office/word/2010/wordml" xmlns:w15="http://schemas.microsoft.com/office/word/2012/wordml" xmlns:wpg="http://schemas.microsoft.com/office/word/2010/wordprocessingGroup" xmlns:wpi="http://schemas.microsoft.com/office/word/2010/wordprocessingInk" xmlns:wne="http://schemas.microsoft.com/office/word/2006/wordml" xmlns:wps="http://schemas.microsoft.com/office/word/2010/wordprocessingShape" mc:Ignorable="w14 w15 wp14">
+<w15:people xmlns:wpc="http://schemas.microsoft.com/office/word/2010/wordprocessingCanvas" xmlns:cx="http://schemas.microsoft.com/office/drawing/2014/chartex" xmlns:cx1="http://schemas.microsoft.com/office/drawing/2015/9/8/chartex" xmlns:mc="http://schemas.openxmlformats.org/markup-compatibility/2006" xmlns:o="urn:schemas-microsoft-com:office:office" xmlns:r="http://schemas.openxmlformats.org/officeDocument/2006/relationships" xmlns:m="http://schemas.openxmlformats.org/officeDocument/2006/math" xmlns:v="urn:schemas-microsoft-com:vml" xmlns:wp14="http://schemas.microsoft.com/office/word/2010/wordprocessingDrawing" xmlns:wp="http://schemas.openxmlformats.org/drawingml/2006/wordprocessingDrawing" xmlns:w10="urn:schemas-microsoft-com:office:word" xmlns:w="http://schemas.openxmlformats.org/wordprocessingml/2006/main" xmlns:w14="http://schemas.microsoft.com/office/word/2010/wordml" xmlns:w15="http://schemas.microsoft.com/office/word/2012/wordml" xmlns:w16se="http://schemas.microsoft.com/office/word/2015/wordml/symex" xmlns:wpg="http://schemas.microsoft.com/office/word/2010/wordprocessingGroup" xmlns:wpi="http://schemas.microsoft.com/office/word/2010/wordprocessingInk" xmlns:wne="http://schemas.microsoft.com/office/word/2006/wordml" xmlns:wps="http://schemas.microsoft.com/office/word/2010/wordprocessingShape" mc:Ignorable="w14 w15 w16se wp14">
+  <w15:person w15:author="Christian Winkel">
+    <w15:presenceInfo w15:providerId="Windows Live" w15:userId="b99337badf0544ed"/>
+  </w15:person>
   <w15:person w15:author="Anders Meidahl">
     <w15:presenceInfo w15:providerId="Windows Live" w15:userId="8659d8fb926deb7e"/>
   </w15:person>
@@ -470,7 +685,7 @@
 </file>
 
 <file path=word/styles.xml><?xml version="1.0" encoding="utf-8"?>
-<w:styles xmlns:mc="http://schemas.openxmlformats.org/markup-compatibility/2006" xmlns:r="http://schemas.openxmlformats.org/officeDocument/2006/relationships" xmlns:w="http://schemas.openxmlformats.org/wordprocessingml/2006/main" xmlns:w14="http://schemas.microsoft.com/office/word/2010/wordml" xmlns:w15="http://schemas.microsoft.com/office/word/2012/wordml" mc:Ignorable="w14 w15">
+<w:styles xmlns:mc="http://schemas.openxmlformats.org/markup-compatibility/2006" xmlns:r="http://schemas.openxmlformats.org/officeDocument/2006/relationships" xmlns:w="http://schemas.openxmlformats.org/wordprocessingml/2006/main" xmlns:w14="http://schemas.microsoft.com/office/word/2010/wordml" xmlns:w15="http://schemas.microsoft.com/office/word/2012/wordml" xmlns:w16se="http://schemas.microsoft.com/office/word/2015/wordml/symex" mc:Ignorable="w14 w15 w16se">
   <w:docDefaults>
     <w:rPrDefault>
       <w:rPr>
@@ -873,11 +1088,11 @@
       <w:szCs w:val="20"/>
     </w:rPr>
   </w:style>
-  <w:style w:type="paragraph" w:styleId="Heading1">
+  <w:style w:type="paragraph" w:styleId="Overskrift1">
     <w:name w:val="heading 1"/>
     <w:basedOn w:val="Normal"/>
     <w:next w:val="Normal"/>
-    <w:link w:val="Heading1Char"/>
+    <w:link w:val="Overskrift1Tegn"/>
     <w:uiPriority w:val="9"/>
     <w:qFormat/>
     <w:rsid w:val="0040170C"/>
@@ -896,11 +1111,11 @@
       <w:szCs w:val="32"/>
     </w:rPr>
   </w:style>
-  <w:style w:type="paragraph" w:styleId="Heading2">
+  <w:style w:type="paragraph" w:styleId="Overskrift2">
     <w:name w:val="heading 2"/>
     <w:basedOn w:val="Normal"/>
     <w:next w:val="Normal"/>
-    <w:link w:val="Heading2Char"/>
+    <w:link w:val="Overskrift2Tegn"/>
     <w:uiPriority w:val="9"/>
     <w:unhideWhenUsed/>
     <w:qFormat/>
@@ -921,11 +1136,11 @@
       <w:szCs w:val="28"/>
     </w:rPr>
   </w:style>
-  <w:style w:type="paragraph" w:styleId="Heading3">
+  <w:style w:type="paragraph" w:styleId="Overskrift3">
     <w:name w:val="heading 3"/>
     <w:basedOn w:val="Normal"/>
     <w:next w:val="Normal"/>
-    <w:link w:val="Heading3Char"/>
+    <w:link w:val="Overskrift3Tegn"/>
     <w:uiPriority w:val="9"/>
     <w:unhideWhenUsed/>
     <w:qFormat/>
@@ -946,11 +1161,11 @@
       <w:szCs w:val="24"/>
     </w:rPr>
   </w:style>
-  <w:style w:type="paragraph" w:styleId="Heading4">
+  <w:style w:type="paragraph" w:styleId="Overskrift4">
     <w:name w:val="heading 4"/>
     <w:basedOn w:val="Normal"/>
     <w:next w:val="Normal"/>
-    <w:link w:val="Heading4Char"/>
+    <w:link w:val="Overskrift4Tegn"/>
     <w:uiPriority w:val="9"/>
     <w:unhideWhenUsed/>
     <w:qFormat/>
@@ -971,11 +1186,11 @@
       <w:szCs w:val="22"/>
     </w:rPr>
   </w:style>
-  <w:style w:type="paragraph" w:styleId="Heading5">
+  <w:style w:type="paragraph" w:styleId="Overskrift5">
     <w:name w:val="heading 5"/>
     <w:basedOn w:val="Normal"/>
     <w:next w:val="Normal"/>
-    <w:link w:val="Heading5Char"/>
+    <w:link w:val="Overskrift5Tegn"/>
     <w:uiPriority w:val="9"/>
     <w:semiHidden/>
     <w:unhideWhenUsed/>
@@ -998,11 +1213,11 @@
       <w:szCs w:val="26"/>
     </w:rPr>
   </w:style>
-  <w:style w:type="paragraph" w:styleId="Heading6">
+  <w:style w:type="paragraph" w:styleId="Overskrift6">
     <w:name w:val="heading 6"/>
     <w:basedOn w:val="Normal"/>
     <w:next w:val="Normal"/>
-    <w:link w:val="Heading6Char"/>
+    <w:link w:val="Overskrift6Tegn"/>
     <w:uiPriority w:val="9"/>
     <w:semiHidden/>
     <w:unhideWhenUsed/>
@@ -1024,11 +1239,11 @@
       <w:sz w:val="22"/>
     </w:rPr>
   </w:style>
-  <w:style w:type="paragraph" w:styleId="Heading7">
+  <w:style w:type="paragraph" w:styleId="Overskrift7">
     <w:name w:val="heading 7"/>
     <w:basedOn w:val="Normal"/>
     <w:next w:val="Normal"/>
-    <w:link w:val="Heading7Char"/>
+    <w:link w:val="Overskrift7Tegn"/>
     <w:uiPriority w:val="9"/>
     <w:semiHidden/>
     <w:unhideWhenUsed/>
@@ -1050,11 +1265,11 @@
       <w:spacing w:val="10"/>
     </w:rPr>
   </w:style>
-  <w:style w:type="paragraph" w:styleId="Heading8">
+  <w:style w:type="paragraph" w:styleId="Overskrift8">
     <w:name w:val="heading 8"/>
     <w:basedOn w:val="Normal"/>
     <w:next w:val="Normal"/>
-    <w:link w:val="Heading8Char"/>
+    <w:link w:val="Overskrift8Tegn"/>
     <w:uiPriority w:val="9"/>
     <w:semiHidden/>
     <w:unhideWhenUsed/>
@@ -1076,11 +1291,11 @@
       <w:color w:val="C45911" w:themeColor="accent2" w:themeShade="BF"/>
     </w:rPr>
   </w:style>
-  <w:style w:type="paragraph" w:styleId="Heading9">
+  <w:style w:type="paragraph" w:styleId="Overskrift9">
     <w:name w:val="heading 9"/>
     <w:basedOn w:val="Normal"/>
     <w:next w:val="Normal"/>
-    <w:link w:val="Heading9Char"/>
+    <w:link w:val="Overskrift9Tegn"/>
     <w:uiPriority w:val="9"/>
     <w:semiHidden/>
     <w:unhideWhenUsed/>
@@ -1102,13 +1317,13 @@
       <w:color w:val="823B0B" w:themeColor="accent2" w:themeShade="7F"/>
     </w:rPr>
   </w:style>
-  <w:style w:type="character" w:default="1" w:styleId="DefaultParagraphFont">
+  <w:style w:type="character" w:default="1" w:styleId="Standardskrifttypeiafsnit">
     <w:name w:val="Default Paragraph Font"/>
     <w:uiPriority w:val="1"/>
     <w:semiHidden/>
     <w:unhideWhenUsed/>
   </w:style>
-  <w:style w:type="table" w:default="1" w:styleId="TableNormal">
+  <w:style w:type="table" w:default="1" w:styleId="Tabel-Normal">
     <w:name w:val="Normal Table"/>
     <w:uiPriority w:val="99"/>
     <w:semiHidden/>
@@ -1123,16 +1338,16 @@
       </w:tblCellMar>
     </w:tblPr>
   </w:style>
-  <w:style w:type="numbering" w:default="1" w:styleId="NoList">
+  <w:style w:type="numbering" w:default="1" w:styleId="Ingenoversigt">
     <w:name w:val="No List"/>
     <w:uiPriority w:val="99"/>
     <w:semiHidden/>
     <w:unhideWhenUsed/>
   </w:style>
-  <w:style w:type="character" w:customStyle="1" w:styleId="Heading1Char">
-    <w:name w:val="Heading 1 Char"/>
-    <w:basedOn w:val="DefaultParagraphFont"/>
-    <w:link w:val="Heading1"/>
+  <w:style w:type="character" w:customStyle="1" w:styleId="Overskrift1Tegn">
+    <w:name w:val="Overskrift 1 Tegn"/>
+    <w:basedOn w:val="Standardskrifttypeiafsnit"/>
+    <w:link w:val="Overskrift1"/>
     <w:uiPriority w:val="9"/>
     <w:rsid w:val="0040170C"/>
     <w:rPr>
@@ -1143,10 +1358,10 @@
       <w:szCs w:val="32"/>
     </w:rPr>
   </w:style>
-  <w:style w:type="character" w:customStyle="1" w:styleId="Heading2Char">
-    <w:name w:val="Heading 2 Char"/>
-    <w:basedOn w:val="DefaultParagraphFont"/>
-    <w:link w:val="Heading2"/>
+  <w:style w:type="character" w:customStyle="1" w:styleId="Overskrift2Tegn">
+    <w:name w:val="Overskrift 2 Tegn"/>
+    <w:basedOn w:val="Standardskrifttypeiafsnit"/>
+    <w:link w:val="Overskrift2"/>
     <w:uiPriority w:val="9"/>
     <w:rsid w:val="0040170C"/>
     <w:rPr>
@@ -1157,10 +1372,10 @@
       <w:szCs w:val="28"/>
     </w:rPr>
   </w:style>
-  <w:style w:type="character" w:customStyle="1" w:styleId="Heading3Char">
-    <w:name w:val="Heading 3 Char"/>
-    <w:basedOn w:val="DefaultParagraphFont"/>
-    <w:link w:val="Heading3"/>
+  <w:style w:type="character" w:customStyle="1" w:styleId="Overskrift3Tegn">
+    <w:name w:val="Overskrift 3 Tegn"/>
+    <w:basedOn w:val="Standardskrifttypeiafsnit"/>
+    <w:link w:val="Overskrift3"/>
     <w:uiPriority w:val="9"/>
     <w:rsid w:val="0040170C"/>
     <w:rPr>
@@ -1171,10 +1386,10 @@
       <w:szCs w:val="24"/>
     </w:rPr>
   </w:style>
-  <w:style w:type="character" w:customStyle="1" w:styleId="Heading4Char">
-    <w:name w:val="Heading 4 Char"/>
-    <w:basedOn w:val="DefaultParagraphFont"/>
-    <w:link w:val="Heading4"/>
+  <w:style w:type="character" w:customStyle="1" w:styleId="Overskrift4Tegn">
+    <w:name w:val="Overskrift 4 Tegn"/>
+    <w:basedOn w:val="Standardskrifttypeiafsnit"/>
+    <w:link w:val="Overskrift4"/>
     <w:uiPriority w:val="9"/>
     <w:rsid w:val="0040170C"/>
     <w:rPr>
@@ -1183,10 +1398,10 @@
       <w:spacing w:val="10"/>
     </w:rPr>
   </w:style>
-  <w:style w:type="character" w:customStyle="1" w:styleId="Heading5Char">
-    <w:name w:val="Heading 5 Char"/>
-    <w:basedOn w:val="DefaultParagraphFont"/>
-    <w:link w:val="Heading5"/>
+  <w:style w:type="character" w:customStyle="1" w:styleId="Overskrift5Tegn">
+    <w:name w:val="Overskrift 5 Tegn"/>
+    <w:basedOn w:val="Standardskrifttypeiafsnit"/>
+    <w:link w:val="Overskrift5"/>
     <w:uiPriority w:val="9"/>
     <w:semiHidden/>
     <w:rsid w:val="0040170C"/>
@@ -1198,10 +1413,10 @@
       <w:szCs w:val="26"/>
     </w:rPr>
   </w:style>
-  <w:style w:type="character" w:customStyle="1" w:styleId="Heading6Char">
-    <w:name w:val="Heading 6 Char"/>
-    <w:basedOn w:val="DefaultParagraphFont"/>
-    <w:link w:val="Heading6"/>
+  <w:style w:type="character" w:customStyle="1" w:styleId="Overskrift6Tegn">
+    <w:name w:val="Overskrift 6 Tegn"/>
+    <w:basedOn w:val="Standardskrifttypeiafsnit"/>
+    <w:link w:val="Overskrift6"/>
     <w:uiPriority w:val="9"/>
     <w:semiHidden/>
     <w:rsid w:val="0040170C"/>
@@ -1213,10 +1428,10 @@
       <w:szCs w:val="20"/>
     </w:rPr>
   </w:style>
-  <w:style w:type="character" w:customStyle="1" w:styleId="Heading7Char">
-    <w:name w:val="Heading 7 Char"/>
-    <w:basedOn w:val="DefaultParagraphFont"/>
-    <w:link w:val="Heading7"/>
+  <w:style w:type="character" w:customStyle="1" w:styleId="Overskrift7Tegn">
+    <w:name w:val="Overskrift 7 Tegn"/>
+    <w:basedOn w:val="Standardskrifttypeiafsnit"/>
+    <w:link w:val="Overskrift7"/>
     <w:uiPriority w:val="9"/>
     <w:semiHidden/>
     <w:rsid w:val="0040170C"/>
@@ -1230,10 +1445,10 @@
       <w:szCs w:val="20"/>
     </w:rPr>
   </w:style>
-  <w:style w:type="character" w:customStyle="1" w:styleId="Heading8Char">
-    <w:name w:val="Heading 8 Char"/>
-    <w:basedOn w:val="DefaultParagraphFont"/>
-    <w:link w:val="Heading8"/>
+  <w:style w:type="character" w:customStyle="1" w:styleId="Overskrift8Tegn">
+    <w:name w:val="Overskrift 8 Tegn"/>
+    <w:basedOn w:val="Standardskrifttypeiafsnit"/>
+    <w:link w:val="Overskrift8"/>
     <w:uiPriority w:val="9"/>
     <w:semiHidden/>
     <w:rsid w:val="0040170C"/>
@@ -1247,10 +1462,10 @@
       <w:szCs w:val="20"/>
     </w:rPr>
   </w:style>
-  <w:style w:type="character" w:customStyle="1" w:styleId="Heading9Char">
-    <w:name w:val="Heading 9 Char"/>
-    <w:basedOn w:val="DefaultParagraphFont"/>
-    <w:link w:val="Heading9"/>
+  <w:style w:type="character" w:customStyle="1" w:styleId="Overskrift9Tegn">
+    <w:name w:val="Overskrift 9 Tegn"/>
+    <w:basedOn w:val="Standardskrifttypeiafsnit"/>
+    <w:link w:val="Overskrift9"/>
     <w:uiPriority w:val="9"/>
     <w:semiHidden/>
     <w:rsid w:val="0040170C"/>
@@ -1264,9 +1479,9 @@
       <w:szCs w:val="20"/>
     </w:rPr>
   </w:style>
-  <w:style w:type="character" w:styleId="CommentReference">
+  <w:style w:type="character" w:styleId="Kommentarhenvisning">
     <w:name w:val="annotation reference"/>
-    <w:basedOn w:val="DefaultParagraphFont"/>
+    <w:basedOn w:val="Standardskrifttypeiafsnit"/>
     <w:uiPriority w:val="99"/>
     <w:semiHidden/>
     <w:unhideWhenUsed/>
@@ -1276,10 +1491,10 @@
       <w:szCs w:val="16"/>
     </w:rPr>
   </w:style>
-  <w:style w:type="paragraph" w:styleId="CommentText">
+  <w:style w:type="paragraph" w:styleId="Kommentartekst">
     <w:name w:val="annotation text"/>
     <w:basedOn w:val="Normal"/>
-    <w:link w:val="CommentTextChar"/>
+    <w:link w:val="KommentartekstTegn"/>
     <w:uiPriority w:val="99"/>
     <w:semiHidden/>
     <w:unhideWhenUsed/>
@@ -1288,10 +1503,10 @@
       <w:spacing w:line="240" w:lineRule="auto"/>
     </w:pPr>
   </w:style>
-  <w:style w:type="character" w:customStyle="1" w:styleId="CommentTextChar">
-    <w:name w:val="Comment Text Char"/>
-    <w:basedOn w:val="DefaultParagraphFont"/>
-    <w:link w:val="CommentText"/>
+  <w:style w:type="character" w:customStyle="1" w:styleId="KommentartekstTegn">
+    <w:name w:val="Kommentartekst Tegn"/>
+    <w:basedOn w:val="Standardskrifttypeiafsnit"/>
+    <w:link w:val="Kommentartekst"/>
     <w:uiPriority w:val="99"/>
     <w:semiHidden/>
     <w:rsid w:val="0040170C"/>
@@ -1301,10 +1516,10 @@
       <w:szCs w:val="20"/>
     </w:rPr>
   </w:style>
-  <w:style w:type="paragraph" w:styleId="BalloonText">
+  <w:style w:type="paragraph" w:styleId="Markeringsbobletekst">
     <w:name w:val="Balloon Text"/>
     <w:basedOn w:val="Normal"/>
-    <w:link w:val="BalloonTextChar"/>
+    <w:link w:val="MarkeringsbobletekstTegn"/>
     <w:uiPriority w:val="99"/>
     <w:semiHidden/>
     <w:unhideWhenUsed/>
@@ -1318,10 +1533,10 @@
       <w:szCs w:val="18"/>
     </w:rPr>
   </w:style>
-  <w:style w:type="character" w:customStyle="1" w:styleId="BalloonTextChar">
-    <w:name w:val="Balloon Text Char"/>
-    <w:basedOn w:val="DefaultParagraphFont"/>
-    <w:link w:val="BalloonText"/>
+  <w:style w:type="character" w:customStyle="1" w:styleId="MarkeringsbobletekstTegn">
+    <w:name w:val="Markeringsbobletekst Tegn"/>
+    <w:basedOn w:val="Standardskrifttypeiafsnit"/>
+    <w:link w:val="Markeringsbobletekst"/>
     <w:uiPriority w:val="99"/>
     <w:semiHidden/>
     <w:rsid w:val="0040170C"/>
@@ -1331,11 +1546,11 @@
       <w:szCs w:val="18"/>
     </w:rPr>
   </w:style>
-  <w:style w:type="paragraph" w:styleId="CommentSubject">
+  <w:style w:type="paragraph" w:styleId="Kommentaremne">
     <w:name w:val="annotation subject"/>
-    <w:basedOn w:val="CommentText"/>
-    <w:next w:val="CommentText"/>
-    <w:link w:val="CommentSubjectChar"/>
+    <w:basedOn w:val="Kommentartekst"/>
+    <w:next w:val="Kommentartekst"/>
+    <w:link w:val="KommentaremneTegn"/>
     <w:uiPriority w:val="99"/>
     <w:semiHidden/>
     <w:unhideWhenUsed/>
@@ -1345,10 +1560,10 @@
       <w:bCs/>
     </w:rPr>
   </w:style>
-  <w:style w:type="character" w:customStyle="1" w:styleId="CommentSubjectChar">
-    <w:name w:val="Comment Subject Char"/>
-    <w:basedOn w:val="CommentTextChar"/>
-    <w:link w:val="CommentSubject"/>
+  <w:style w:type="character" w:customStyle="1" w:styleId="KommentaremneTegn">
+    <w:name w:val="Kommentaremne Tegn"/>
+    <w:basedOn w:val="KommentartekstTegn"/>
+    <w:link w:val="Kommentaremne"/>
     <w:uiPriority w:val="99"/>
     <w:semiHidden/>
     <w:rsid w:val="0040170C"/>
@@ -1358,6 +1573,42 @@
       <w:bCs/>
       <w:sz w:val="20"/>
       <w:szCs w:val="20"/>
+    </w:rPr>
+  </w:style>
+  <w:style w:type="paragraph" w:styleId="Fodnotetekst">
+    <w:name w:val="footnote text"/>
+    <w:basedOn w:val="Normal"/>
+    <w:link w:val="FodnotetekstTegn"/>
+    <w:uiPriority w:val="99"/>
+    <w:semiHidden/>
+    <w:unhideWhenUsed/>
+    <w:rsid w:val="008010A4"/>
+    <w:pPr>
+      <w:spacing w:after="0" w:line="240" w:lineRule="auto"/>
+    </w:pPr>
+  </w:style>
+  <w:style w:type="character" w:customStyle="1" w:styleId="FodnotetekstTegn">
+    <w:name w:val="Fodnotetekst Tegn"/>
+    <w:basedOn w:val="Standardskrifttypeiafsnit"/>
+    <w:link w:val="Fodnotetekst"/>
+    <w:uiPriority w:val="99"/>
+    <w:semiHidden/>
+    <w:rsid w:val="008010A4"/>
+    <w:rPr>
+      <w:rFonts w:eastAsiaTheme="minorEastAsia"/>
+      <w:sz w:val="20"/>
+      <w:szCs w:val="20"/>
+    </w:rPr>
+  </w:style>
+  <w:style w:type="character" w:styleId="Fodnotehenvisning">
+    <w:name w:val="footnote reference"/>
+    <w:basedOn w:val="Standardskrifttypeiafsnit"/>
+    <w:uiPriority w:val="99"/>
+    <w:semiHidden/>
+    <w:unhideWhenUsed/>
+    <w:rsid w:val="008010A4"/>
+    <w:rPr>
+      <w:vertAlign w:val="superscript"/>
     </w:rPr>
   </w:style>
 </w:styles>
@@ -1629,7 +1880,7 @@
 </file>
 
 <file path=customXml/itemProps1.xml><?xml version="1.0" encoding="utf-8"?>
-<ds:datastoreItem xmlns:ds="http://schemas.openxmlformats.org/officeDocument/2006/customXml" ds:itemID="{D8395CCD-DA04-41BD-B0D9-FBCE8322A34F}">
+<ds:datastoreItem xmlns:ds="http://schemas.openxmlformats.org/officeDocument/2006/customXml" ds:itemID="{922F3618-1F29-4434-BE2D-FA148BF7C78E}">
   <ds:schemaRefs>
     <ds:schemaRef ds:uri="http://schemas.openxmlformats.org/officeDocument/2006/bibliography"/>
   </ds:schemaRefs>

</xml_diff>

<commit_message>
Iterativ udvikling.docx Rettet til efter kommentarer
</commit_message>
<xml_diff>
--- a/Rapport/Iterativ udvikling.docx
+++ b/Rapport/Iterativ udvikling.docx
@@ -1,10 +1,10 @@
 
 <file path=word/document.xml><?xml version="1.0" encoding="utf-8"?>
-<w:document xmlns:wpc="http://schemas.microsoft.com/office/word/2010/wordprocessingCanvas" xmlns:cx="http://schemas.microsoft.com/office/drawing/2014/chartex" xmlns:cx1="http://schemas.microsoft.com/office/drawing/2015/9/8/chartex" xmlns:mc="http://schemas.openxmlformats.org/markup-compatibility/2006" xmlns:o="urn:schemas-microsoft-com:office:office" xmlns:r="http://schemas.openxmlformats.org/officeDocument/2006/relationships" xmlns:m="http://schemas.openxmlformats.org/officeDocument/2006/math" xmlns:v="urn:schemas-microsoft-com:vml" xmlns:wp14="http://schemas.microsoft.com/office/word/2010/wordprocessingDrawing" xmlns:wp="http://schemas.openxmlformats.org/drawingml/2006/wordprocessingDrawing" xmlns:w10="urn:schemas-microsoft-com:office:word" xmlns:w="http://schemas.openxmlformats.org/wordprocessingml/2006/main" xmlns:w14="http://schemas.microsoft.com/office/word/2010/wordml" xmlns:w15="http://schemas.microsoft.com/office/word/2012/wordml" xmlns:w16se="http://schemas.microsoft.com/office/word/2015/wordml/symex" xmlns:wpg="http://schemas.microsoft.com/office/word/2010/wordprocessingGroup" xmlns:wpi="http://schemas.microsoft.com/office/word/2010/wordprocessingInk" xmlns:wne="http://schemas.microsoft.com/office/word/2006/wordml" xmlns:wps="http://schemas.microsoft.com/office/word/2010/wordprocessingShape" mc:Ignorable="w14 w15 w16se wp14">
+<w:document xmlns:wpc="http://schemas.microsoft.com/office/word/2010/wordprocessingCanvas" xmlns:mc="http://schemas.openxmlformats.org/markup-compatibility/2006" xmlns:o="urn:schemas-microsoft-com:office:office" xmlns:r="http://schemas.openxmlformats.org/officeDocument/2006/relationships" xmlns:m="http://schemas.openxmlformats.org/officeDocument/2006/math" xmlns:v="urn:schemas-microsoft-com:vml" xmlns:wp14="http://schemas.microsoft.com/office/word/2010/wordprocessingDrawing" xmlns:wp="http://schemas.openxmlformats.org/drawingml/2006/wordprocessingDrawing" xmlns:w10="urn:schemas-microsoft-com:office:word" xmlns:w="http://schemas.openxmlformats.org/wordprocessingml/2006/main" xmlns:w14="http://schemas.microsoft.com/office/word/2010/wordml" xmlns:w15="http://schemas.microsoft.com/office/word/2012/wordml" xmlns:wpg="http://schemas.microsoft.com/office/word/2010/wordprocessingGroup" xmlns:wpi="http://schemas.microsoft.com/office/word/2010/wordprocessingInk" xmlns:wne="http://schemas.microsoft.com/office/word/2006/wordml" xmlns:wps="http://schemas.microsoft.com/office/word/2010/wordprocessingShape" mc:Ignorable="w14 w15 wp14">
   <w:body>
     <w:p>
       <w:pPr>
-        <w:pStyle w:val="Overskrift2"/>
+        <w:pStyle w:val="Heading2"/>
       </w:pPr>
       <w:bookmarkStart w:id="0" w:name="_Toc451330300"/>
       <w:r>
@@ -17,40 +17,23 @@
         <w:t xml:space="preserve">Der er besluttet at der skal arbejdes iterativt, derfor har gruppen måtte tage et valg til hvilken arbejdsmetode, der skulle benyttes. </w:t>
       </w:r>
       <w:r>
-        <w:t xml:space="preserve">Valget lå mellem </w:t>
-      </w:r>
-      <w:proofErr w:type="spellStart"/>
-      <w:r>
-        <w:t>Scrum</w:t>
-      </w:r>
-      <w:proofErr w:type="spellEnd"/>
-      <w:r>
-        <w:t xml:space="preserve"> </w:t>
-      </w:r>
-      <w:ins w:id="1" w:author="Christian Winkel" w:date="2016-05-19T10:32:00Z">
-        <w:r>
-          <w:rPr>
-            <w:rStyle w:val="Fodnotehenvisning"/>
-          </w:rPr>
-          <w:footnoteReference w:id="1"/>
-        </w:r>
-      </w:ins>
-      <w:r>
-        <w:t xml:space="preserve">og </w:t>
-      </w:r>
-      <w:proofErr w:type="spellStart"/>
-      <w:r>
-        <w:t>Kanban</w:t>
-      </w:r>
-      <w:proofErr w:type="spellEnd"/>
-      <w:ins w:id="5" w:author="Christian Winkel" w:date="2016-05-19T10:32:00Z">
-        <w:r>
-          <w:rPr>
-            <w:rStyle w:val="Fodnotehenvisning"/>
-          </w:rPr>
-          <w:footnoteReference w:id="2"/>
-        </w:r>
-      </w:ins>
+        <w:t xml:space="preserve">Valget lå mellem Scrum </w:t>
+      </w:r>
+      <w:r>
+        <w:rPr>
+          <w:rStyle w:val="FootnoteReference"/>
+        </w:rPr>
+        <w:footnoteReference w:id="1"/>
+      </w:r>
+      <w:r>
+        <w:t>og Kanban</w:t>
+      </w:r>
+      <w:r>
+        <w:rPr>
+          <w:rStyle w:val="FootnoteReference"/>
+        </w:rPr>
+        <w:footnoteReference w:id="2"/>
+      </w:r>
       <w:r>
         <w:t>.</w:t>
       </w:r>
@@ -60,144 +43,17 @@
     </w:p>
     <w:p>
       <w:r>
-        <w:t xml:space="preserve">Begge metoder anvender et taskboard til at organisere det arbejde, der skal laves, så alle medlemmer på teamet kan se, hvad der bliver lavet og af hvem. Den store forskel er dog, at i </w:t>
-      </w:r>
-      <w:proofErr w:type="spellStart"/>
-      <w:r>
-        <w:t>Kanban</w:t>
-      </w:r>
-      <w:proofErr w:type="spellEnd"/>
-      <w:r>
-        <w:t xml:space="preserve"> er der en begrænsning på hvor mange tasks, der må være aktive ad gangen, og når der er plads, bliver der bare fyldt på fra en </w:t>
-      </w:r>
-      <w:proofErr w:type="spellStart"/>
-      <w:r>
-        <w:t>product</w:t>
-      </w:r>
-      <w:proofErr w:type="spellEnd"/>
-      <w:r>
-        <w:t xml:space="preserve"> </w:t>
-      </w:r>
-      <w:proofErr w:type="spellStart"/>
-      <w:r>
-        <w:t>backlog</w:t>
-      </w:r>
-      <w:proofErr w:type="spellEnd"/>
-      <w:r>
-        <w:t xml:space="preserve">. Hvorimod i </w:t>
-      </w:r>
-      <w:proofErr w:type="spellStart"/>
-      <w:r>
-        <w:t>Scrum</w:t>
-      </w:r>
-      <w:proofErr w:type="spellEnd"/>
-      <w:r>
-        <w:t xml:space="preserve"> bliver arbejdet opdelt i sprints, og hvert sprint har sit eget taskboard. Disse sprints bliver udfyldt med </w:t>
-      </w:r>
-      <w:proofErr w:type="spellStart"/>
-      <w:r>
-        <w:t>stories</w:t>
-      </w:r>
-      <w:proofErr w:type="spellEnd"/>
-      <w:r>
-        <w:t xml:space="preserve">, som nedbrydes til </w:t>
-      </w:r>
-      <w:proofErr w:type="spellStart"/>
-      <w:r>
-        <w:t>tasks</w:t>
-      </w:r>
-      <w:proofErr w:type="spellEnd"/>
-      <w:r>
-        <w:t xml:space="preserve">, fra en </w:t>
-      </w:r>
-      <w:proofErr w:type="spellStart"/>
-      <w:r>
-        <w:t>product</w:t>
-      </w:r>
-      <w:proofErr w:type="spellEnd"/>
-      <w:r>
-        <w:t xml:space="preserve"> </w:t>
-      </w:r>
-      <w:proofErr w:type="spellStart"/>
-      <w:r>
-        <w:t>backlog</w:t>
-      </w:r>
-      <w:proofErr w:type="spellEnd"/>
-      <w:r>
-        <w:t xml:space="preserve">, inden de </w:t>
-      </w:r>
-      <w:proofErr w:type="spellStart"/>
-      <w:r>
-        <w:t>opstartes</w:t>
-      </w:r>
-      <w:proofErr w:type="spellEnd"/>
-      <w:r>
-        <w:t xml:space="preserve">, og hvis alle tasks er udført, kan man tilføje flere fra </w:t>
-      </w:r>
-      <w:proofErr w:type="spellStart"/>
-      <w:r>
-        <w:t>product</w:t>
-      </w:r>
-      <w:proofErr w:type="spellEnd"/>
-      <w:r>
-        <w:t xml:space="preserve"> </w:t>
-      </w:r>
-      <w:proofErr w:type="spellStart"/>
-      <w:r>
-        <w:t>backloggen</w:t>
-      </w:r>
-      <w:proofErr w:type="spellEnd"/>
-      <w:r>
-        <w:t xml:space="preserve">, og hvis man ikke når alt, føres de videre til næste sprint med højeste prioritet. Generelt set egner </w:t>
-      </w:r>
-      <w:proofErr w:type="spellStart"/>
-      <w:r>
-        <w:t>Scrum</w:t>
-      </w:r>
-      <w:proofErr w:type="spellEnd"/>
-      <w:r>
-        <w:t xml:space="preserve"> sig bedre til udvikling af systemer, og </w:t>
-      </w:r>
-      <w:proofErr w:type="spellStart"/>
-      <w:r>
-        <w:t>Kanban</w:t>
-      </w:r>
-      <w:proofErr w:type="spellEnd"/>
-      <w:r>
-        <w:t xml:space="preserve"> fungere bedst til vedligeholdelse af systemer</w:t>
+        <w:t>Begge metoder anvender et taskboard til at organisere det arbejde, der skal laves, så alle medlemmer på teamet kan se, hvad der bliver lavet og af hvem. Den store forskel er dog, at i Kanban er der en begrænsning på hvor mange tasks, der må være aktive ad gangen, og når der er plads, bliver der bare fyldt på fra en product backlog. Hvorimod i Scrum bliver arbejdet opdelt i sprints, og hvert sprint har sit eget taskboard. Disse sprints bliver udfyldt med stories, som nedbrydes til tasks, fra en product backlog, inden de opstartes, og hvis alle tasks er udført, kan man tilføje flere fra product backloggen, og hvis man ikke når alt, føres de videre til næste sprint med højeste prioritet. Generelt set egner Scrum sig bedre til udvikling af systemer, og Kanban fungere bedst til vedligeholdelse af systemer</w:t>
       </w:r>
       <w:r>
         <w:t xml:space="preserve"> fordi.</w:t>
       </w:r>
       <w:r>
-        <w:t xml:space="preserve"> </w:t>
-      </w:r>
-      <w:proofErr w:type="spellStart"/>
-      <w:r>
-        <w:t>Scrum</w:t>
-      </w:r>
-      <w:proofErr w:type="spellEnd"/>
-      <w:r>
-        <w:t xml:space="preserve"> </w:t>
-      </w:r>
-      <w:proofErr w:type="spellStart"/>
-      <w:r>
-        <w:t>sprintene</w:t>
-      </w:r>
-      <w:proofErr w:type="spellEnd"/>
-      <w:r>
-        <w:t xml:space="preserve"> er designet efter et færdigt produkt ved hvert sprint </w:t>
-      </w:r>
-      <w:del w:id="9" w:author="Anders Meidahl" w:date="2016-05-18T16:58:00Z">
-        <w:r>
-          <w:delText>retrospective</w:delText>
-        </w:r>
-      </w:del>
-      <w:ins w:id="10" w:author="Anders Meidahl" w:date="2016-05-18T16:58:00Z">
-        <w:r>
-          <w:t>retrospektiv</w:t>
-        </w:r>
-      </w:ins>
+        <w:t xml:space="preserve"> Scrum sprintene er designet efter et færdigt produkt ved hvert sprint </w:t>
+      </w:r>
+      <w:r>
+        <w:t>retrospektiv</w:t>
+      </w:r>
       <w:r>
         <w:t xml:space="preserve">, så hvis kunden ikke har flere penge at smide i projektet kan han stadigvæk gå derfra med et produkt, </w:t>
       </w:r>
@@ -205,280 +61,82 @@
         <w:t>med</w:t>
       </w:r>
       <w:r>
-        <w:t xml:space="preserve"> nogle funktioner implementeret. Med hensyn til vedligeholdelse af andre systemer vil der højst sandsynligt dukke bugs op i produktet, og med et </w:t>
-      </w:r>
-      <w:proofErr w:type="spellStart"/>
-      <w:r>
-        <w:t>Kanban</w:t>
-      </w:r>
-      <w:proofErr w:type="spellEnd"/>
-      <w:r>
-        <w:t xml:space="preserve"> system kan bugs hurtigt blive givet en prioritet og blive fixet.</w:t>
+        <w:t xml:space="preserve"> nogle funktioner implementeret. Med hensyn til vedligeholdelse af andre systemer vil der højst sandsynligt dukke bugs op i produktet, og med et Kanban system kan bugs hurtigt blive givet en prioritet og blive fixet.</w:t>
       </w:r>
     </w:p>
     <w:p>
       <w:r>
-        <w:t xml:space="preserve">Udviklingen af Pristjek220 er foregået med </w:t>
-      </w:r>
-      <w:proofErr w:type="spellStart"/>
-      <w:r>
-        <w:t>Scrum</w:t>
-      </w:r>
-      <w:proofErr w:type="spellEnd"/>
-      <w:r>
-        <w:t>, fordi det er et nyt system der bliver udviklet. Det var givet fra starten hvornår deadline for projektet faldt, og med en beslutning på at køre sprints af 14 dages længde. Så det var kendt viden, hvor mange sprints der ville forekomme, og derved kunne gruppen danne et overblik over hvor meget tid der ville væ</w:t>
-      </w:r>
-      <w:bookmarkStart w:id="11" w:name="_GoBack"/>
-      <w:bookmarkEnd w:id="11"/>
-      <w:r>
-        <w:t>re til rådighed, hvis et nyt aspekt</w:t>
-      </w:r>
-      <w:del w:id="12" w:author="Christian Winkel" w:date="2016-05-19T10:39:00Z">
-        <w:r>
-          <w:delText>,</w:delText>
-        </w:r>
-      </w:del>
-      <w:r>
-        <w:t xml:space="preserve"> fra kravspecifikationen, skulle implementeres. </w:t>
+        <w:t xml:space="preserve">Udviklingen af Pristjek220 er foregået med Scrum, fordi det er et nyt system der bliver udviklet. Det var givet fra starten hvornår deadline for projektet faldt, og med en beslutning på at køre sprints af 14 dages længde. Så det var kendt viden, hvor mange sprints der ville forekomme, og derved kunne gruppen danne et overblik over hvor meget tid der ville være til rådighed, hvis et nyt aspekt fra kravspecifikationen, skulle implementeres. </w:t>
       </w:r>
     </w:p>
     <w:p>
       <w:r>
-        <w:t xml:space="preserve">Yderligere har gruppen fra starten hældt mere mod </w:t>
-      </w:r>
-      <w:proofErr w:type="spellStart"/>
-      <w:r>
-        <w:t>Scrum</w:t>
-      </w:r>
-      <w:proofErr w:type="spellEnd"/>
-      <w:r>
-        <w:t xml:space="preserve">, både fordi at sådan har arbejdsfaconen været på tidligere semesterprojekter, og alle gruppens medlemmer har gennemført et </w:t>
-      </w:r>
-      <w:proofErr w:type="spellStart"/>
-      <w:r>
-        <w:t>Scrum</w:t>
-      </w:r>
-      <w:proofErr w:type="spellEnd"/>
-      <w:r>
-        <w:t xml:space="preserve"> kursus på </w:t>
-      </w:r>
-      <w:proofErr w:type="spellStart"/>
-      <w:r>
-        <w:t>Systematic</w:t>
-      </w:r>
-      <w:proofErr w:type="spellEnd"/>
-      <w:r>
-        <w:t xml:space="preserve"> A/S</w:t>
-      </w:r>
-      <w:ins w:id="13" w:author="Christian Winkel" w:date="2016-05-19T10:36:00Z">
-        <w:r>
-          <w:rPr>
-            <w:rStyle w:val="Fodnotehenvisning"/>
-          </w:rPr>
-          <w:footnoteReference w:id="3"/>
-        </w:r>
-      </w:ins>
+        <w:t>Yderligere har gruppen fra starten hældt mere mod Scrum</w:t>
+      </w:r>
+      <w:bookmarkStart w:id="1" w:name="_GoBack"/>
+      <w:bookmarkEnd w:id="1"/>
+      <w:r>
+        <w:t>, både fordi at sådan har arbejdsfaconen været på tidligere semesterprojekter, og alle gruppens medlemmer har gennemført et Scrum kursus på Systematic A/S</w:t>
+      </w:r>
+      <w:r>
+        <w:rPr>
+          <w:rStyle w:val="FootnoteReference"/>
+        </w:rPr>
+        <w:footnoteReference w:id="3"/>
+      </w:r>
       <w:r>
         <w:t>.</w:t>
       </w:r>
     </w:p>
     <w:p>
       <w:r>
-        <w:t xml:space="preserve">Gruppen har afveget fra </w:t>
-      </w:r>
-      <w:proofErr w:type="spellStart"/>
-      <w:r>
-        <w:t>Scrum</w:t>
-      </w:r>
-      <w:proofErr w:type="spellEnd"/>
-      <w:r>
-        <w:t xml:space="preserve"> standarden og ikke tildelt nogen </w:t>
-      </w:r>
-      <w:proofErr w:type="spellStart"/>
-      <w:r>
-        <w:t>Scrum</w:t>
-      </w:r>
-      <w:proofErr w:type="spellEnd"/>
-      <w:r>
-        <w:t xml:space="preserve"> master rollen, fordi </w:t>
-      </w:r>
-      <w:r>
-        <w:t xml:space="preserve">der hverken var nogen kunde, eller </w:t>
-      </w:r>
-      <w:proofErr w:type="spellStart"/>
-      <w:r>
-        <w:t>product</w:t>
-      </w:r>
-      <w:proofErr w:type="spellEnd"/>
-      <w:r>
-        <w:t xml:space="preserve"> </w:t>
-      </w:r>
-      <w:proofErr w:type="spellStart"/>
-      <w:r>
-        <w:t>owner</w:t>
-      </w:r>
-      <w:proofErr w:type="spellEnd"/>
-      <w:r>
-        <w:t>, som han skulle stå for kommunikationen med</w:t>
-      </w:r>
-      <w:r>
-        <w:t xml:space="preserve">. Yderligere er der </w:t>
-      </w:r>
-      <w:del w:id="17" w:author="Anders Meidahl" w:date="2016-05-18T17:06:00Z">
-        <w:r>
-          <w:delText xml:space="preserve">blevet </w:delText>
-        </w:r>
-      </w:del>
-      <w:r>
-        <w:t xml:space="preserve">gjort erfaringer med opsætningen af </w:t>
-      </w:r>
-      <w:proofErr w:type="spellStart"/>
-      <w:r>
-        <w:t>product</w:t>
-      </w:r>
-      <w:proofErr w:type="spellEnd"/>
-      <w:r>
-        <w:t xml:space="preserve"> </w:t>
-      </w:r>
-      <w:proofErr w:type="spellStart"/>
-      <w:r>
-        <w:t>backloggen</w:t>
-      </w:r>
-      <w:proofErr w:type="spellEnd"/>
-      <w:r>
-        <w:t xml:space="preserve">, især med fokus på hvordan taskene skulle opskrives. Fra tidligere semestre var gruppen oplært i at et taskboard skulle bestå af mange små opgaver, hvori man ofte kunne rykke en opgave fra in </w:t>
-      </w:r>
-      <w:proofErr w:type="spellStart"/>
-      <w:r>
-        <w:t>progress</w:t>
-      </w:r>
-      <w:proofErr w:type="spellEnd"/>
-      <w:r>
-        <w:t xml:space="preserve"> til </w:t>
-      </w:r>
-      <w:proofErr w:type="spellStart"/>
-      <w:r>
-        <w:t>review</w:t>
-      </w:r>
-      <w:proofErr w:type="spellEnd"/>
-      <w:r>
-        <w:t xml:space="preserve"> / done. </w:t>
-      </w:r>
-      <w:commentRangeStart w:id="18"/>
-      <w:r>
-        <w:t xml:space="preserve">Men denne gang var det essentielt at </w:t>
-      </w:r>
-      <w:del w:id="19" w:author="Christian Winkel" w:date="2016-05-19T12:56:00Z">
-        <w:r>
-          <w:delText xml:space="preserve">opgaverne </w:delText>
-        </w:r>
-      </w:del>
-      <w:proofErr w:type="spellStart"/>
-      <w:ins w:id="20" w:author="Christian Winkel" w:date="2016-05-19T12:56:00Z">
-        <w:r>
-          <w:t>taskene</w:t>
-        </w:r>
-        <w:proofErr w:type="spellEnd"/>
-        <w:r>
-          <w:t xml:space="preserve"> </w:t>
-        </w:r>
-      </w:ins>
+        <w:t xml:space="preserve">Gruppen har afveget fra Scrum standarden og ikke tildelt nogen Scrum master rollen, fordi </w:t>
+      </w:r>
+      <w:r>
+        <w:t>der hverken var nogen kunde, eller product owner, som han skulle stå for kommunikationen med</w:t>
+      </w:r>
+      <w:r>
+        <w:t xml:space="preserve">. Yderligere er der gjort erfaringer med opsætningen af product backloggen, især med fokus på hvordan taskene skulle opskrives. Fra tidligere semestre var gruppen oplært i at et taskboard skulle bestå af mange små opgaver, hvori man ofte kunne rykke en opgave fra in progress til review / done. Men denne gang var det essentielt at </w:t>
+      </w:r>
+      <w:r>
+        <w:t xml:space="preserve">taskene </w:t>
+      </w:r>
       <w:r>
         <w:t xml:space="preserve">skulle give værdi for </w:t>
       </w:r>
-      <w:del w:id="21" w:author="Christian Winkel" w:date="2016-05-19T12:56:00Z">
-        <w:r>
-          <w:delText>kunden</w:delText>
-        </w:r>
-      </w:del>
-      <w:proofErr w:type="spellStart"/>
-      <w:ins w:id="22" w:author="Christian Winkel" w:date="2016-05-19T12:56:00Z">
-        <w:r>
-          <w:t>storien</w:t>
-        </w:r>
-      </w:ins>
-      <w:proofErr w:type="spellEnd"/>
+      <w:r>
+        <w:t>storien</w:t>
+      </w:r>
       <w:r>
         <w:t xml:space="preserve">. Fra starten </w:t>
       </w:r>
-      <w:del w:id="23" w:author="Anders Meidahl" w:date="2016-05-18T17:05:00Z">
-        <w:r>
-          <w:delText xml:space="preserve"> </w:delText>
-        </w:r>
-      </w:del>
-      <w:r>
-        <w:t xml:space="preserve">af projektet forløbet var det begrænset hvor meget værdi de individuelle </w:t>
-      </w:r>
-      <w:proofErr w:type="spellStart"/>
-      <w:r>
-        <w:t>tasks</w:t>
-      </w:r>
-      <w:proofErr w:type="spellEnd"/>
-      <w:r>
-        <w:t xml:space="preserve"> gav </w:t>
-      </w:r>
-      <w:del w:id="24" w:author="Christian Winkel" w:date="2016-05-19T12:56:00Z">
-        <w:r>
-          <w:delText>kunden</w:delText>
-        </w:r>
-      </w:del>
-      <w:proofErr w:type="spellStart"/>
-      <w:ins w:id="25" w:author="Christian Winkel" w:date="2016-05-19T12:56:00Z">
-        <w:r>
-          <w:t>storien</w:t>
-        </w:r>
-        <w:proofErr w:type="spellEnd"/>
-        <w:r>
-          <w:t>, såsom at skrive unittests</w:t>
-        </w:r>
-      </w:ins>
-      <w:r>
-        <w:t>.</w:t>
-      </w:r>
-      <w:commentRangeEnd w:id="18"/>
-      <w:r>
-        <w:rPr>
-          <w:rStyle w:val="Kommentarhenvisning"/>
-        </w:rPr>
-        <w:commentReference w:id="18"/>
-      </w:r>
-      <w:r>
-        <w:t xml:space="preserve"> Men </w:t>
+      <w:r>
+        <w:t xml:space="preserve">af projektet forløbet var det begrænset hvor meget værdi de individuelle tasks gav </w:t>
+      </w:r>
+      <w:r>
+        <w:t>storien, såsom</w:t>
+      </w:r>
+      <w:r>
+        <w:t xml:space="preserve"> task der beskrev at der skulle skrives</w:t>
+      </w:r>
+      <w:r>
+        <w:t xml:space="preserve"> unittests</w:t>
+      </w:r>
+      <w:r>
+        <w:t xml:space="preserve">. Men </w:t>
       </w:r>
       <w:r>
         <w:t xml:space="preserve">efter et par sprints begyndte det at give mening, fordi det føltes mere naturligt at arbejde på den metode. Man var færdig når man kunne rykke sin task, og ikke når man havde rykket 5-6 stykker. Idéen med de små opgaver blev dog ikke helt </w:t>
       </w:r>
-      <w:del w:id="26" w:author="Anders Meidahl" w:date="2016-05-18T17:09:00Z">
-        <w:r>
-          <w:delText>udrede</w:delText>
-        </w:r>
-        <w:r>
-          <w:delText>re</w:delText>
-        </w:r>
-        <w:r>
-          <w:delText>t</w:delText>
-        </w:r>
-      </w:del>
-      <w:ins w:id="27" w:author="Anders Meidahl" w:date="2016-05-18T17:09:00Z">
-        <w:r>
-          <w:t>udraderet</w:t>
-        </w:r>
-      </w:ins>
+      <w:r>
+        <w:t>udraderet</w:t>
+      </w:r>
       <w:r>
         <w:t xml:space="preserve">, de blev beskrevet i de individuelle tasks’ beskrivelses felt, og derigennem kunne gruppen arbejde på deres foretrukne metode, imens deres tasks skabte værdi for </w:t>
       </w:r>
-      <w:del w:id="28" w:author="Christian Winkel" w:date="2016-05-19T12:57:00Z">
-        <w:r>
-          <w:delText>kunden</w:delText>
-        </w:r>
-      </w:del>
-      <w:proofErr w:type="spellStart"/>
-      <w:ins w:id="29" w:author="Christian Winkel" w:date="2016-05-19T12:57:00Z">
-        <w:r>
-          <w:t>storien</w:t>
-        </w:r>
-      </w:ins>
-      <w:proofErr w:type="spellEnd"/>
+      <w:r>
+        <w:t>storien</w:t>
+      </w:r>
       <w:r>
         <w:t>.</w:t>
       </w:r>
@@ -494,35 +152,8 @@
 </w:document>
 </file>
 
-<file path=word/comments.xml><?xml version="1.0" encoding="utf-8"?>
-<w:comments xmlns:wpc="http://schemas.microsoft.com/office/word/2010/wordprocessingCanvas" xmlns:cx="http://schemas.microsoft.com/office/drawing/2014/chartex" xmlns:cx1="http://schemas.microsoft.com/office/drawing/2015/9/8/chartex" xmlns:mc="http://schemas.openxmlformats.org/markup-compatibility/2006" xmlns:o="urn:schemas-microsoft-com:office:office" xmlns:r="http://schemas.openxmlformats.org/officeDocument/2006/relationships" xmlns:m="http://schemas.openxmlformats.org/officeDocument/2006/math" xmlns:v="urn:schemas-microsoft-com:vml" xmlns:wp14="http://schemas.microsoft.com/office/word/2010/wordprocessingDrawing" xmlns:wp="http://schemas.openxmlformats.org/drawingml/2006/wordprocessingDrawing" xmlns:w10="urn:schemas-microsoft-com:office:word" xmlns:w="http://schemas.openxmlformats.org/wordprocessingml/2006/main" xmlns:w14="http://schemas.microsoft.com/office/word/2010/wordml" xmlns:w15="http://schemas.microsoft.com/office/word/2012/wordml" xmlns:w16se="http://schemas.microsoft.com/office/word/2015/wordml/symex" xmlns:wpg="http://schemas.microsoft.com/office/word/2010/wordprocessingGroup" xmlns:wpi="http://schemas.microsoft.com/office/word/2010/wordprocessingInk" xmlns:wne="http://schemas.microsoft.com/office/word/2006/wordml" xmlns:wps="http://schemas.microsoft.com/office/word/2010/wordprocessingShape" mc:Ignorable="w14 w15 w16se wp14">
-  <w:comment w:id="18" w:author="Anders Meidahl" w:date="2016-05-18T17:07:00Z" w:initials="AM">
-    <w:p>
-      <w:pPr>
-        <w:pStyle w:val="Kommentartekst"/>
-      </w:pPr>
-      <w:r>
-        <w:rPr>
-          <w:rStyle w:val="Kommentarhenvisning"/>
-        </w:rPr>
-        <w:annotationRef/>
-      </w:r>
-      <w:r>
-        <w:t>Var det ikke forkert ifølge sidste møde???</w:t>
-      </w:r>
-    </w:p>
-  </w:comment>
-</w:comments>
-</file>
-
-<file path=word/commentsExtended.xml><?xml version="1.0" encoding="utf-8"?>
-<w15:commentsEx xmlns:wpc="http://schemas.microsoft.com/office/word/2010/wordprocessingCanvas" xmlns:cx="http://schemas.microsoft.com/office/drawing/2014/chartex" xmlns:cx1="http://schemas.microsoft.com/office/drawing/2015/9/8/chartex" xmlns:mc="http://schemas.openxmlformats.org/markup-compatibility/2006" xmlns:o="urn:schemas-microsoft-com:office:office" xmlns:r="http://schemas.openxmlformats.org/officeDocument/2006/relationships" xmlns:m="http://schemas.openxmlformats.org/officeDocument/2006/math" xmlns:v="urn:schemas-microsoft-com:vml" xmlns:wp14="http://schemas.microsoft.com/office/word/2010/wordprocessingDrawing" xmlns:wp="http://schemas.openxmlformats.org/drawingml/2006/wordprocessingDrawing" xmlns:w10="urn:schemas-microsoft-com:office:word" xmlns:w="http://schemas.openxmlformats.org/wordprocessingml/2006/main" xmlns:w14="http://schemas.microsoft.com/office/word/2010/wordml" xmlns:w15="http://schemas.microsoft.com/office/word/2012/wordml" xmlns:w16se="http://schemas.microsoft.com/office/word/2015/wordml/symex" xmlns:wpg="http://schemas.microsoft.com/office/word/2010/wordprocessingGroup" xmlns:wpi="http://schemas.microsoft.com/office/word/2010/wordprocessingInk" xmlns:wne="http://schemas.microsoft.com/office/word/2006/wordml" xmlns:wps="http://schemas.microsoft.com/office/word/2010/wordprocessingShape" mc:Ignorable="w14 w15 w16se wp14">
-  <w15:commentEx w15:paraId="6EA24717" w15:done="1"/>
-</w15:commentsEx>
-</file>
-
 <file path=word/endnotes.xml><?xml version="1.0" encoding="utf-8"?>
-<w:endnotes xmlns:wpc="http://schemas.microsoft.com/office/word/2010/wordprocessingCanvas" xmlns:cx="http://schemas.microsoft.com/office/drawing/2014/chartex" xmlns:cx1="http://schemas.microsoft.com/office/drawing/2015/9/8/chartex" xmlns:mc="http://schemas.openxmlformats.org/markup-compatibility/2006" xmlns:o="urn:schemas-microsoft-com:office:office" xmlns:r="http://schemas.openxmlformats.org/officeDocument/2006/relationships" xmlns:m="http://schemas.openxmlformats.org/officeDocument/2006/math" xmlns:v="urn:schemas-microsoft-com:vml" xmlns:wp14="http://schemas.microsoft.com/office/word/2010/wordprocessingDrawing" xmlns:wp="http://schemas.openxmlformats.org/drawingml/2006/wordprocessingDrawing" xmlns:w10="urn:schemas-microsoft-com:office:word" xmlns:w="http://schemas.openxmlformats.org/wordprocessingml/2006/main" xmlns:w14="http://schemas.microsoft.com/office/word/2010/wordml" xmlns:w15="http://schemas.microsoft.com/office/word/2012/wordml" xmlns:w16se="http://schemas.microsoft.com/office/word/2015/wordml/symex" xmlns:wpg="http://schemas.microsoft.com/office/word/2010/wordprocessingGroup" xmlns:wpi="http://schemas.microsoft.com/office/word/2010/wordprocessingInk" xmlns:wne="http://schemas.microsoft.com/office/word/2006/wordml" xmlns:wps="http://schemas.microsoft.com/office/word/2010/wordprocessingShape" mc:Ignorable="w14 w15 w16se wp14">
+<w:endnotes xmlns:wpc="http://schemas.microsoft.com/office/word/2010/wordprocessingCanvas" xmlns:mc="http://schemas.openxmlformats.org/markup-compatibility/2006" xmlns:o="urn:schemas-microsoft-com:office:office" xmlns:r="http://schemas.openxmlformats.org/officeDocument/2006/relationships" xmlns:m="http://schemas.openxmlformats.org/officeDocument/2006/math" xmlns:v="urn:schemas-microsoft-com:vml" xmlns:wp14="http://schemas.microsoft.com/office/word/2010/wordprocessingDrawing" xmlns:wp="http://schemas.openxmlformats.org/drawingml/2006/wordprocessingDrawing" xmlns:w10="urn:schemas-microsoft-com:office:word" xmlns:w="http://schemas.openxmlformats.org/wordprocessingml/2006/main" xmlns:w14="http://schemas.microsoft.com/office/word/2010/wordml" xmlns:w15="http://schemas.microsoft.com/office/word/2012/wordml" xmlns:wpg="http://schemas.microsoft.com/office/word/2010/wordprocessingGroup" xmlns:wpi="http://schemas.microsoft.com/office/word/2010/wordprocessingInk" xmlns:wne="http://schemas.microsoft.com/office/word/2006/wordml" xmlns:wps="http://schemas.microsoft.com/office/word/2010/wordprocessingShape" mc:Ignorable="w14 w15 wp14">
   <w:endnote w:type="separator" w:id="-1">
     <w:p>
       <w:pPr>
@@ -547,7 +178,7 @@
 </file>
 
 <file path=word/footnotes.xml><?xml version="1.0" encoding="utf-8"?>
-<w:footnotes xmlns:wpc="http://schemas.microsoft.com/office/word/2010/wordprocessingCanvas" xmlns:cx="http://schemas.microsoft.com/office/drawing/2014/chartex" xmlns:cx1="http://schemas.microsoft.com/office/drawing/2015/9/8/chartex" xmlns:mc="http://schemas.openxmlformats.org/markup-compatibility/2006" xmlns:o="urn:schemas-microsoft-com:office:office" xmlns:r="http://schemas.openxmlformats.org/officeDocument/2006/relationships" xmlns:m="http://schemas.openxmlformats.org/officeDocument/2006/math" xmlns:v="urn:schemas-microsoft-com:vml" xmlns:wp14="http://schemas.microsoft.com/office/word/2010/wordprocessingDrawing" xmlns:wp="http://schemas.openxmlformats.org/drawingml/2006/wordprocessingDrawing" xmlns:w10="urn:schemas-microsoft-com:office:word" xmlns:w="http://schemas.openxmlformats.org/wordprocessingml/2006/main" xmlns:w14="http://schemas.microsoft.com/office/word/2010/wordml" xmlns:w15="http://schemas.microsoft.com/office/word/2012/wordml" xmlns:w16se="http://schemas.microsoft.com/office/word/2015/wordml/symex" xmlns:wpg="http://schemas.microsoft.com/office/word/2010/wordprocessingGroup" xmlns:wpi="http://schemas.microsoft.com/office/word/2010/wordprocessingInk" xmlns:wne="http://schemas.microsoft.com/office/word/2006/wordml" xmlns:wps="http://schemas.microsoft.com/office/word/2010/wordprocessingShape" mc:Ignorable="w14 w15 w16se wp14">
+<w:footnotes xmlns:wpc="http://schemas.microsoft.com/office/word/2010/wordprocessingCanvas" xmlns:mc="http://schemas.openxmlformats.org/markup-compatibility/2006" xmlns:o="urn:schemas-microsoft-com:office:office" xmlns:r="http://schemas.openxmlformats.org/officeDocument/2006/relationships" xmlns:m="http://schemas.openxmlformats.org/officeDocument/2006/math" xmlns:v="urn:schemas-microsoft-com:vml" xmlns:wp14="http://schemas.microsoft.com/office/word/2010/wordprocessingDrawing" xmlns:wp="http://schemas.openxmlformats.org/drawingml/2006/wordprocessingDrawing" xmlns:w10="urn:schemas-microsoft-com:office:word" xmlns:w="http://schemas.openxmlformats.org/wordprocessingml/2006/main" xmlns:w14="http://schemas.microsoft.com/office/word/2010/wordml" xmlns:w15="http://schemas.microsoft.com/office/word/2012/wordml" xmlns:wpg="http://schemas.microsoft.com/office/word/2010/wordprocessingGroup" xmlns:wpi="http://schemas.microsoft.com/office/word/2010/wordprocessingInk" xmlns:wne="http://schemas.microsoft.com/office/word/2006/wordml" xmlns:wps="http://schemas.microsoft.com/office/word/2010/wordprocessingShape" mc:Ignorable="w14 w15 wp14">
   <w:footnote w:type="separator" w:id="-1">
     <w:p>
       <w:pPr>
@@ -571,97 +202,74 @@
   <w:footnote w:id="1">
     <w:p>
       <w:pPr>
-        <w:pStyle w:val="Fodnotetekst"/>
+        <w:pStyle w:val="FootnoteText"/>
         <w:rPr>
           <w:lang w:val="en-US"/>
-          <w:rPrChange w:id="2" w:author="Christian Winkel" w:date="2016-05-19T10:32:00Z">
-            <w:rPr/>
-          </w:rPrChange>
         </w:rPr>
       </w:pPr>
-      <w:ins w:id="3" w:author="Christian Winkel" w:date="2016-05-19T10:32:00Z">
-        <w:r>
-          <w:rPr>
-            <w:rStyle w:val="Fodnotehenvisning"/>
-          </w:rPr>
-          <w:footnoteRef/>
-        </w:r>
-        <w:r>
-          <w:t xml:space="preserve"> </w:t>
-        </w:r>
-      </w:ins>
-      <w:ins w:id="4" w:author="Christian Winkel" w:date="2016-05-19T10:33:00Z">
-        <w:r>
-          <w:t>http://www.scrumguides.org/scrum-guide.html</w:t>
-        </w:r>
-      </w:ins>
+      <w:r>
+        <w:rPr>
+          <w:rStyle w:val="FootnoteReference"/>
+        </w:rPr>
+        <w:footnoteRef/>
+      </w:r>
+      <w:r>
+        <w:t xml:space="preserve"> </w:t>
+      </w:r>
+      <w:r>
+        <w:t>http://www.scrumguides.org/scrum-guide.html</w:t>
+      </w:r>
     </w:p>
   </w:footnote>
   <w:footnote w:id="2">
     <w:p>
       <w:pPr>
-        <w:pStyle w:val="Fodnotetekst"/>
+        <w:pStyle w:val="FootnoteText"/>
         <w:rPr>
           <w:lang w:val="en-US"/>
-          <w:rPrChange w:id="6" w:author="Christian Winkel" w:date="2016-05-19T10:32:00Z">
-            <w:rPr/>
-          </w:rPrChange>
         </w:rPr>
       </w:pPr>
-      <w:ins w:id="7" w:author="Christian Winkel" w:date="2016-05-19T10:32:00Z">
-        <w:r>
-          <w:rPr>
-            <w:rStyle w:val="Fodnotehenvisning"/>
-          </w:rPr>
-          <w:footnoteRef/>
-        </w:r>
-        <w:r>
-          <w:rPr>
-            <w:lang w:val="en-US"/>
-            <w:rPrChange w:id="8" w:author="Christian Winkel" w:date="2016-05-19T12:55:00Z">
-              <w:rPr/>
-            </w:rPrChange>
-          </w:rPr>
-          <w:t xml:space="preserve"> http://kanbanblog.com/explained/</w:t>
-        </w:r>
-      </w:ins>
+      <w:r>
+        <w:rPr>
+          <w:rStyle w:val="FootnoteReference"/>
+        </w:rPr>
+        <w:footnoteRef/>
+      </w:r>
+      <w:r>
+        <w:rPr>
+          <w:lang w:val="en-US"/>
+        </w:rPr>
+        <w:t xml:space="preserve"> http://kanbanblog.com/explained/</w:t>
+      </w:r>
     </w:p>
   </w:footnote>
   <w:footnote w:id="3">
     <w:p>
       <w:pPr>
-        <w:pStyle w:val="Fodnotetekst"/>
+        <w:pStyle w:val="FootnoteText"/>
         <w:rPr>
           <w:lang w:val="en-US"/>
-          <w:rPrChange w:id="14" w:author="Christian Winkel" w:date="2016-05-19T10:36:00Z">
-            <w:rPr/>
-          </w:rPrChange>
         </w:rPr>
       </w:pPr>
-      <w:ins w:id="15" w:author="Christian Winkel" w:date="2016-05-19T10:36:00Z">
-        <w:r>
-          <w:rPr>
-            <w:rStyle w:val="Fodnotehenvisning"/>
-          </w:rPr>
-          <w:footnoteRef/>
-        </w:r>
-        <w:r>
-          <w:rPr>
-            <w:lang w:val="en-US"/>
-            <w:rPrChange w:id="16" w:author="Christian Winkel" w:date="2016-05-19T12:55:00Z">
-              <w:rPr/>
-            </w:rPrChange>
-          </w:rPr>
-          <w:t xml:space="preserve"> https://da.systematic.com/</w:t>
-        </w:r>
-      </w:ins>
+      <w:r>
+        <w:rPr>
+          <w:rStyle w:val="FootnoteReference"/>
+        </w:rPr>
+        <w:footnoteRef/>
+      </w:r>
+      <w:r>
+        <w:rPr>
+          <w:lang w:val="en-US"/>
+        </w:rPr>
+        <w:t xml:space="preserve"> https://da.systematic.com/</w:t>
+      </w:r>
     </w:p>
   </w:footnote>
 </w:footnotes>
 </file>
 
 <file path=word/numbering.xml><?xml version="1.0" encoding="utf-8"?>
-<w:numbering xmlns:wpc="http://schemas.microsoft.com/office/word/2010/wordprocessingCanvas" xmlns:cx="http://schemas.microsoft.com/office/drawing/2014/chartex" xmlns:cx1="http://schemas.microsoft.com/office/drawing/2015/9/8/chartex" xmlns:mc="http://schemas.openxmlformats.org/markup-compatibility/2006" xmlns:o="urn:schemas-microsoft-com:office:office" xmlns:r="http://schemas.openxmlformats.org/officeDocument/2006/relationships" xmlns:m="http://schemas.openxmlformats.org/officeDocument/2006/math" xmlns:v="urn:schemas-microsoft-com:vml" xmlns:wp14="http://schemas.microsoft.com/office/word/2010/wordprocessingDrawing" xmlns:wp="http://schemas.openxmlformats.org/drawingml/2006/wordprocessingDrawing" xmlns:w10="urn:schemas-microsoft-com:office:word" xmlns:w="http://schemas.openxmlformats.org/wordprocessingml/2006/main" xmlns:w14="http://schemas.microsoft.com/office/word/2010/wordml" xmlns:w15="http://schemas.microsoft.com/office/word/2012/wordml" xmlns:w16se="http://schemas.microsoft.com/office/word/2015/wordml/symex" xmlns:wpg="http://schemas.microsoft.com/office/word/2010/wordprocessingGroup" xmlns:wpi="http://schemas.microsoft.com/office/word/2010/wordprocessingInk" xmlns:wne="http://schemas.microsoft.com/office/word/2006/wordml" xmlns:wps="http://schemas.microsoft.com/office/word/2010/wordprocessingShape" mc:Ignorable="w14 w15 w16se wp14">
+<w:numbering xmlns:wpc="http://schemas.microsoft.com/office/word/2010/wordprocessingCanvas" xmlns:mc="http://schemas.openxmlformats.org/markup-compatibility/2006" xmlns:o="urn:schemas-microsoft-com:office:office" xmlns:r="http://schemas.openxmlformats.org/officeDocument/2006/relationships" xmlns:m="http://schemas.openxmlformats.org/officeDocument/2006/math" xmlns:v="urn:schemas-microsoft-com:vml" xmlns:wp14="http://schemas.microsoft.com/office/word/2010/wordprocessingDrawing" xmlns:wp="http://schemas.openxmlformats.org/drawingml/2006/wordprocessingDrawing" xmlns:w10="urn:schemas-microsoft-com:office:word" xmlns:w="http://schemas.openxmlformats.org/wordprocessingml/2006/main" xmlns:w14="http://schemas.microsoft.com/office/word/2010/wordml" xmlns:w15="http://schemas.microsoft.com/office/word/2012/wordml" xmlns:wpg="http://schemas.microsoft.com/office/word/2010/wordprocessingGroup" xmlns:wpi="http://schemas.microsoft.com/office/word/2010/wordprocessingInk" xmlns:wne="http://schemas.microsoft.com/office/word/2006/wordml" xmlns:wps="http://schemas.microsoft.com/office/word/2010/wordprocessingShape" mc:Ignorable="w14 w15 wp14">
   <w:abstractNum w:abstractNumId="0" w15:restartNumberingAfterBreak="0">
     <w:nsid w:val="633C38B9"/>
     <w:multiLevelType w:val="multilevel"/>
@@ -669,7 +277,7 @@
     <w:lvl w:ilvl="0">
       <w:start w:val="1"/>
       <w:numFmt w:val="decimal"/>
-      <w:pStyle w:val="Overskrift1"/>
+      <w:pStyle w:val="Heading1"/>
       <w:lvlText w:val="%1"/>
       <w:lvlJc w:val="left"/>
       <w:pPr>
@@ -679,7 +287,7 @@
     <w:lvl w:ilvl="1">
       <w:start w:val="1"/>
       <w:numFmt w:val="decimal"/>
-      <w:pStyle w:val="Overskrift2"/>
+      <w:pStyle w:val="Heading2"/>
       <w:lvlText w:val="%1.%2"/>
       <w:lvlJc w:val="left"/>
       <w:pPr>
@@ -689,7 +297,7 @@
     <w:lvl w:ilvl="2">
       <w:start w:val="1"/>
       <w:numFmt w:val="decimal"/>
-      <w:pStyle w:val="Overskrift3"/>
+      <w:pStyle w:val="Heading3"/>
       <w:lvlText w:val="%1.%2.%3"/>
       <w:lvlJc w:val="left"/>
       <w:pPr>
@@ -699,7 +307,7 @@
     <w:lvl w:ilvl="3">
       <w:start w:val="1"/>
       <w:numFmt w:val="decimal"/>
-      <w:pStyle w:val="Overskrift4"/>
+      <w:pStyle w:val="Heading4"/>
       <w:lvlText w:val="%1.%2.%3.%4"/>
       <w:lvlJc w:val="left"/>
       <w:pPr>
@@ -709,7 +317,7 @@
     <w:lvl w:ilvl="4">
       <w:start w:val="1"/>
       <w:numFmt w:val="decimal"/>
-      <w:pStyle w:val="Overskrift5"/>
+      <w:pStyle w:val="Heading5"/>
       <w:lvlText w:val="%1.%2.%3.%4.%5"/>
       <w:lvlJc w:val="left"/>
       <w:pPr>
@@ -719,7 +327,7 @@
     <w:lvl w:ilvl="5">
       <w:start w:val="1"/>
       <w:numFmt w:val="decimal"/>
-      <w:pStyle w:val="Overskrift6"/>
+      <w:pStyle w:val="Heading6"/>
       <w:lvlText w:val="%1.%2.%3.%4.%5.%6"/>
       <w:lvlJc w:val="left"/>
       <w:pPr>
@@ -729,7 +337,7 @@
     <w:lvl w:ilvl="6">
       <w:start w:val="1"/>
       <w:numFmt w:val="decimal"/>
-      <w:pStyle w:val="Overskrift7"/>
+      <w:pStyle w:val="Heading7"/>
       <w:lvlText w:val="%1.%2.%3.%4.%5.%6.%7"/>
       <w:lvlJc w:val="left"/>
       <w:pPr>
@@ -739,7 +347,7 @@
     <w:lvl w:ilvl="7">
       <w:start w:val="1"/>
       <w:numFmt w:val="decimal"/>
-      <w:pStyle w:val="Overskrift8"/>
+      <w:pStyle w:val="Heading8"/>
       <w:lvlText w:val="%1.%2.%3.%4.%5.%6.%7.%8"/>
       <w:lvlJc w:val="left"/>
       <w:pPr>
@@ -749,7 +357,7 @@
     <w:lvl w:ilvl="8">
       <w:start w:val="1"/>
       <w:numFmt w:val="decimal"/>
-      <w:pStyle w:val="Overskrift9"/>
+      <w:pStyle w:val="Heading9"/>
       <w:lvlText w:val="%1.%2.%3.%4.%5.%6.%7.%8.%9"/>
       <w:lvlJc w:val="left"/>
       <w:pPr>
@@ -763,19 +371,8 @@
 </w:numbering>
 </file>
 
-<file path=word/people.xml><?xml version="1.0" encoding="utf-8"?>
-<w15:people xmlns:wpc="http://schemas.microsoft.com/office/word/2010/wordprocessingCanvas" xmlns:cx="http://schemas.microsoft.com/office/drawing/2014/chartex" xmlns:cx1="http://schemas.microsoft.com/office/drawing/2015/9/8/chartex" xmlns:mc="http://schemas.openxmlformats.org/markup-compatibility/2006" xmlns:o="urn:schemas-microsoft-com:office:office" xmlns:r="http://schemas.openxmlformats.org/officeDocument/2006/relationships" xmlns:m="http://schemas.openxmlformats.org/officeDocument/2006/math" xmlns:v="urn:schemas-microsoft-com:vml" xmlns:wp14="http://schemas.microsoft.com/office/word/2010/wordprocessingDrawing" xmlns:wp="http://schemas.openxmlformats.org/drawingml/2006/wordprocessingDrawing" xmlns:w10="urn:schemas-microsoft-com:office:word" xmlns:w="http://schemas.openxmlformats.org/wordprocessingml/2006/main" xmlns:w14="http://schemas.microsoft.com/office/word/2010/wordml" xmlns:w15="http://schemas.microsoft.com/office/word/2012/wordml" xmlns:w16se="http://schemas.microsoft.com/office/word/2015/wordml/symex" xmlns:wpg="http://schemas.microsoft.com/office/word/2010/wordprocessingGroup" xmlns:wpi="http://schemas.microsoft.com/office/word/2010/wordprocessingInk" xmlns:wne="http://schemas.microsoft.com/office/word/2006/wordml" xmlns:wps="http://schemas.microsoft.com/office/word/2010/wordprocessingShape" mc:Ignorable="w14 w15 w16se wp14">
-  <w15:person w15:author="Christian Winkel">
-    <w15:presenceInfo w15:providerId="Windows Live" w15:userId="b99337badf0544ed"/>
-  </w15:person>
-  <w15:person w15:author="Anders Meidahl">
-    <w15:presenceInfo w15:providerId="Windows Live" w15:userId="8659d8fb926deb7e"/>
-  </w15:person>
-</w15:people>
-</file>
-
 <file path=word/styles.xml><?xml version="1.0" encoding="utf-8"?>
-<w:styles xmlns:mc="http://schemas.openxmlformats.org/markup-compatibility/2006" xmlns:r="http://schemas.openxmlformats.org/officeDocument/2006/relationships" xmlns:w="http://schemas.openxmlformats.org/wordprocessingml/2006/main" xmlns:w14="http://schemas.microsoft.com/office/word/2010/wordml" xmlns:w15="http://schemas.microsoft.com/office/word/2012/wordml" xmlns:w16se="http://schemas.microsoft.com/office/word/2015/wordml/symex" mc:Ignorable="w14 w15 w16se">
+<w:styles xmlns:mc="http://schemas.openxmlformats.org/markup-compatibility/2006" xmlns:r="http://schemas.openxmlformats.org/officeDocument/2006/relationships" xmlns:w="http://schemas.openxmlformats.org/wordprocessingml/2006/main" xmlns:w14="http://schemas.microsoft.com/office/word/2010/wordml" xmlns:w15="http://schemas.microsoft.com/office/word/2012/wordml" mc:Ignorable="w14 w15">
   <w:docDefaults>
     <w:rPrDefault>
       <w:rPr>
@@ -1178,11 +775,11 @@
       <w:szCs w:val="20"/>
     </w:rPr>
   </w:style>
-  <w:style w:type="paragraph" w:styleId="Overskrift1">
+  <w:style w:type="paragraph" w:styleId="Heading1">
     <w:name w:val="heading 1"/>
     <w:basedOn w:val="Normal"/>
     <w:next w:val="Normal"/>
-    <w:link w:val="Overskrift1Tegn"/>
+    <w:link w:val="Heading1Char"/>
     <w:uiPriority w:val="9"/>
     <w:qFormat/>
     <w:rsid w:val="0040170C"/>
@@ -1201,11 +798,11 @@
       <w:szCs w:val="32"/>
     </w:rPr>
   </w:style>
-  <w:style w:type="paragraph" w:styleId="Overskrift2">
+  <w:style w:type="paragraph" w:styleId="Heading2">
     <w:name w:val="heading 2"/>
     <w:basedOn w:val="Normal"/>
     <w:next w:val="Normal"/>
-    <w:link w:val="Overskrift2Tegn"/>
+    <w:link w:val="Heading2Char"/>
     <w:uiPriority w:val="9"/>
     <w:unhideWhenUsed/>
     <w:qFormat/>
@@ -1226,11 +823,11 @@
       <w:szCs w:val="28"/>
     </w:rPr>
   </w:style>
-  <w:style w:type="paragraph" w:styleId="Overskrift3">
+  <w:style w:type="paragraph" w:styleId="Heading3">
     <w:name w:val="heading 3"/>
     <w:basedOn w:val="Normal"/>
     <w:next w:val="Normal"/>
-    <w:link w:val="Overskrift3Tegn"/>
+    <w:link w:val="Heading3Char"/>
     <w:uiPriority w:val="9"/>
     <w:unhideWhenUsed/>
     <w:qFormat/>
@@ -1251,11 +848,11 @@
       <w:szCs w:val="24"/>
     </w:rPr>
   </w:style>
-  <w:style w:type="paragraph" w:styleId="Overskrift4">
+  <w:style w:type="paragraph" w:styleId="Heading4">
     <w:name w:val="heading 4"/>
     <w:basedOn w:val="Normal"/>
     <w:next w:val="Normal"/>
-    <w:link w:val="Overskrift4Tegn"/>
+    <w:link w:val="Heading4Char"/>
     <w:uiPriority w:val="9"/>
     <w:unhideWhenUsed/>
     <w:qFormat/>
@@ -1276,11 +873,11 @@
       <w:szCs w:val="22"/>
     </w:rPr>
   </w:style>
-  <w:style w:type="paragraph" w:styleId="Overskrift5">
+  <w:style w:type="paragraph" w:styleId="Heading5">
     <w:name w:val="heading 5"/>
     <w:basedOn w:val="Normal"/>
     <w:next w:val="Normal"/>
-    <w:link w:val="Overskrift5Tegn"/>
+    <w:link w:val="Heading5Char"/>
     <w:uiPriority w:val="9"/>
     <w:semiHidden/>
     <w:unhideWhenUsed/>
@@ -1303,11 +900,11 @@
       <w:szCs w:val="26"/>
     </w:rPr>
   </w:style>
-  <w:style w:type="paragraph" w:styleId="Overskrift6">
+  <w:style w:type="paragraph" w:styleId="Heading6">
     <w:name w:val="heading 6"/>
     <w:basedOn w:val="Normal"/>
     <w:next w:val="Normal"/>
-    <w:link w:val="Overskrift6Tegn"/>
+    <w:link w:val="Heading6Char"/>
     <w:uiPriority w:val="9"/>
     <w:semiHidden/>
     <w:unhideWhenUsed/>
@@ -1329,11 +926,11 @@
       <w:sz w:val="22"/>
     </w:rPr>
   </w:style>
-  <w:style w:type="paragraph" w:styleId="Overskrift7">
+  <w:style w:type="paragraph" w:styleId="Heading7">
     <w:name w:val="heading 7"/>
     <w:basedOn w:val="Normal"/>
     <w:next w:val="Normal"/>
-    <w:link w:val="Overskrift7Tegn"/>
+    <w:link w:val="Heading7Char"/>
     <w:uiPriority w:val="9"/>
     <w:semiHidden/>
     <w:unhideWhenUsed/>
@@ -1355,11 +952,11 @@
       <w:spacing w:val="10"/>
     </w:rPr>
   </w:style>
-  <w:style w:type="paragraph" w:styleId="Overskrift8">
+  <w:style w:type="paragraph" w:styleId="Heading8">
     <w:name w:val="heading 8"/>
     <w:basedOn w:val="Normal"/>
     <w:next w:val="Normal"/>
-    <w:link w:val="Overskrift8Tegn"/>
+    <w:link w:val="Heading8Char"/>
     <w:uiPriority w:val="9"/>
     <w:semiHidden/>
     <w:unhideWhenUsed/>
@@ -1381,11 +978,11 @@
       <w:color w:val="C45911" w:themeColor="accent2" w:themeShade="BF"/>
     </w:rPr>
   </w:style>
-  <w:style w:type="paragraph" w:styleId="Overskrift9">
+  <w:style w:type="paragraph" w:styleId="Heading9">
     <w:name w:val="heading 9"/>
     <w:basedOn w:val="Normal"/>
     <w:next w:val="Normal"/>
-    <w:link w:val="Overskrift9Tegn"/>
+    <w:link w:val="Heading9Char"/>
     <w:uiPriority w:val="9"/>
     <w:semiHidden/>
     <w:unhideWhenUsed/>
@@ -1407,13 +1004,13 @@
       <w:color w:val="823B0B" w:themeColor="accent2" w:themeShade="7F"/>
     </w:rPr>
   </w:style>
-  <w:style w:type="character" w:default="1" w:styleId="Standardskrifttypeiafsnit">
+  <w:style w:type="character" w:default="1" w:styleId="DefaultParagraphFont">
     <w:name w:val="Default Paragraph Font"/>
     <w:uiPriority w:val="1"/>
     <w:semiHidden/>
     <w:unhideWhenUsed/>
   </w:style>
-  <w:style w:type="table" w:default="1" w:styleId="Tabel-Normal">
+  <w:style w:type="table" w:default="1" w:styleId="TableNormal">
     <w:name w:val="Normal Table"/>
     <w:uiPriority w:val="99"/>
     <w:semiHidden/>
@@ -1428,16 +1025,16 @@
       </w:tblCellMar>
     </w:tblPr>
   </w:style>
-  <w:style w:type="numbering" w:default="1" w:styleId="Ingenoversigt">
+  <w:style w:type="numbering" w:default="1" w:styleId="NoList">
     <w:name w:val="No List"/>
     <w:uiPriority w:val="99"/>
     <w:semiHidden/>
     <w:unhideWhenUsed/>
   </w:style>
-  <w:style w:type="character" w:customStyle="1" w:styleId="Overskrift1Tegn">
-    <w:name w:val="Overskrift 1 Tegn"/>
-    <w:basedOn w:val="Standardskrifttypeiafsnit"/>
-    <w:link w:val="Overskrift1"/>
+  <w:style w:type="character" w:customStyle="1" w:styleId="Heading1Char">
+    <w:name w:val="Heading 1 Char"/>
+    <w:basedOn w:val="DefaultParagraphFont"/>
+    <w:link w:val="Heading1"/>
     <w:uiPriority w:val="9"/>
     <w:rsid w:val="0040170C"/>
     <w:rPr>
@@ -1448,10 +1045,10 @@
       <w:szCs w:val="32"/>
     </w:rPr>
   </w:style>
-  <w:style w:type="character" w:customStyle="1" w:styleId="Overskrift2Tegn">
-    <w:name w:val="Overskrift 2 Tegn"/>
-    <w:basedOn w:val="Standardskrifttypeiafsnit"/>
-    <w:link w:val="Overskrift2"/>
+  <w:style w:type="character" w:customStyle="1" w:styleId="Heading2Char">
+    <w:name w:val="Heading 2 Char"/>
+    <w:basedOn w:val="DefaultParagraphFont"/>
+    <w:link w:val="Heading2"/>
     <w:uiPriority w:val="9"/>
     <w:rsid w:val="0040170C"/>
     <w:rPr>
@@ -1462,10 +1059,10 @@
       <w:szCs w:val="28"/>
     </w:rPr>
   </w:style>
-  <w:style w:type="character" w:customStyle="1" w:styleId="Overskrift3Tegn">
-    <w:name w:val="Overskrift 3 Tegn"/>
-    <w:basedOn w:val="Standardskrifttypeiafsnit"/>
-    <w:link w:val="Overskrift3"/>
+  <w:style w:type="character" w:customStyle="1" w:styleId="Heading3Char">
+    <w:name w:val="Heading 3 Char"/>
+    <w:basedOn w:val="DefaultParagraphFont"/>
+    <w:link w:val="Heading3"/>
     <w:uiPriority w:val="9"/>
     <w:rsid w:val="0040170C"/>
     <w:rPr>
@@ -1476,10 +1073,10 @@
       <w:szCs w:val="24"/>
     </w:rPr>
   </w:style>
-  <w:style w:type="character" w:customStyle="1" w:styleId="Overskrift4Tegn">
-    <w:name w:val="Overskrift 4 Tegn"/>
-    <w:basedOn w:val="Standardskrifttypeiafsnit"/>
-    <w:link w:val="Overskrift4"/>
+  <w:style w:type="character" w:customStyle="1" w:styleId="Heading4Char">
+    <w:name w:val="Heading 4 Char"/>
+    <w:basedOn w:val="DefaultParagraphFont"/>
+    <w:link w:val="Heading4"/>
     <w:uiPriority w:val="9"/>
     <w:rsid w:val="0040170C"/>
     <w:rPr>
@@ -1488,10 +1085,10 @@
       <w:spacing w:val="10"/>
     </w:rPr>
   </w:style>
-  <w:style w:type="character" w:customStyle="1" w:styleId="Overskrift5Tegn">
-    <w:name w:val="Overskrift 5 Tegn"/>
-    <w:basedOn w:val="Standardskrifttypeiafsnit"/>
-    <w:link w:val="Overskrift5"/>
+  <w:style w:type="character" w:customStyle="1" w:styleId="Heading5Char">
+    <w:name w:val="Heading 5 Char"/>
+    <w:basedOn w:val="DefaultParagraphFont"/>
+    <w:link w:val="Heading5"/>
     <w:uiPriority w:val="9"/>
     <w:semiHidden/>
     <w:rsid w:val="0040170C"/>
@@ -1503,10 +1100,10 @@
       <w:szCs w:val="26"/>
     </w:rPr>
   </w:style>
-  <w:style w:type="character" w:customStyle="1" w:styleId="Overskrift6Tegn">
-    <w:name w:val="Overskrift 6 Tegn"/>
-    <w:basedOn w:val="Standardskrifttypeiafsnit"/>
-    <w:link w:val="Overskrift6"/>
+  <w:style w:type="character" w:customStyle="1" w:styleId="Heading6Char">
+    <w:name w:val="Heading 6 Char"/>
+    <w:basedOn w:val="DefaultParagraphFont"/>
+    <w:link w:val="Heading6"/>
     <w:uiPriority w:val="9"/>
     <w:semiHidden/>
     <w:rsid w:val="0040170C"/>
@@ -1518,10 +1115,10 @@
       <w:szCs w:val="20"/>
     </w:rPr>
   </w:style>
-  <w:style w:type="character" w:customStyle="1" w:styleId="Overskrift7Tegn">
-    <w:name w:val="Overskrift 7 Tegn"/>
-    <w:basedOn w:val="Standardskrifttypeiafsnit"/>
-    <w:link w:val="Overskrift7"/>
+  <w:style w:type="character" w:customStyle="1" w:styleId="Heading7Char">
+    <w:name w:val="Heading 7 Char"/>
+    <w:basedOn w:val="DefaultParagraphFont"/>
+    <w:link w:val="Heading7"/>
     <w:uiPriority w:val="9"/>
     <w:semiHidden/>
     <w:rsid w:val="0040170C"/>
@@ -1535,10 +1132,10 @@
       <w:szCs w:val="20"/>
     </w:rPr>
   </w:style>
-  <w:style w:type="character" w:customStyle="1" w:styleId="Overskrift8Tegn">
-    <w:name w:val="Overskrift 8 Tegn"/>
-    <w:basedOn w:val="Standardskrifttypeiafsnit"/>
-    <w:link w:val="Overskrift8"/>
+  <w:style w:type="character" w:customStyle="1" w:styleId="Heading8Char">
+    <w:name w:val="Heading 8 Char"/>
+    <w:basedOn w:val="DefaultParagraphFont"/>
+    <w:link w:val="Heading8"/>
     <w:uiPriority w:val="9"/>
     <w:semiHidden/>
     <w:rsid w:val="0040170C"/>
@@ -1552,10 +1149,10 @@
       <w:szCs w:val="20"/>
     </w:rPr>
   </w:style>
-  <w:style w:type="character" w:customStyle="1" w:styleId="Overskrift9Tegn">
-    <w:name w:val="Overskrift 9 Tegn"/>
-    <w:basedOn w:val="Standardskrifttypeiafsnit"/>
-    <w:link w:val="Overskrift9"/>
+  <w:style w:type="character" w:customStyle="1" w:styleId="Heading9Char">
+    <w:name w:val="Heading 9 Char"/>
+    <w:basedOn w:val="DefaultParagraphFont"/>
+    <w:link w:val="Heading9"/>
     <w:uiPriority w:val="9"/>
     <w:semiHidden/>
     <w:rsid w:val="0040170C"/>
@@ -1569,9 +1166,9 @@
       <w:szCs w:val="20"/>
     </w:rPr>
   </w:style>
-  <w:style w:type="character" w:styleId="Kommentarhenvisning">
+  <w:style w:type="character" w:styleId="CommentReference">
     <w:name w:val="annotation reference"/>
-    <w:basedOn w:val="Standardskrifttypeiafsnit"/>
+    <w:basedOn w:val="DefaultParagraphFont"/>
     <w:uiPriority w:val="99"/>
     <w:semiHidden/>
     <w:unhideWhenUsed/>
@@ -1581,10 +1178,10 @@
       <w:szCs w:val="16"/>
     </w:rPr>
   </w:style>
-  <w:style w:type="paragraph" w:styleId="Kommentartekst">
+  <w:style w:type="paragraph" w:styleId="CommentText">
     <w:name w:val="annotation text"/>
     <w:basedOn w:val="Normal"/>
-    <w:link w:val="KommentartekstTegn"/>
+    <w:link w:val="CommentTextChar"/>
     <w:uiPriority w:val="99"/>
     <w:semiHidden/>
     <w:unhideWhenUsed/>
@@ -1593,10 +1190,10 @@
       <w:spacing w:line="240" w:lineRule="auto"/>
     </w:pPr>
   </w:style>
-  <w:style w:type="character" w:customStyle="1" w:styleId="KommentartekstTegn">
-    <w:name w:val="Kommentartekst Tegn"/>
-    <w:basedOn w:val="Standardskrifttypeiafsnit"/>
-    <w:link w:val="Kommentartekst"/>
+  <w:style w:type="character" w:customStyle="1" w:styleId="CommentTextChar">
+    <w:name w:val="Comment Text Char"/>
+    <w:basedOn w:val="DefaultParagraphFont"/>
+    <w:link w:val="CommentText"/>
     <w:uiPriority w:val="99"/>
     <w:semiHidden/>
     <w:rsid w:val="0040170C"/>
@@ -1606,10 +1203,10 @@
       <w:szCs w:val="20"/>
     </w:rPr>
   </w:style>
-  <w:style w:type="paragraph" w:styleId="Markeringsbobletekst">
+  <w:style w:type="paragraph" w:styleId="BalloonText">
     <w:name w:val="Balloon Text"/>
     <w:basedOn w:val="Normal"/>
-    <w:link w:val="MarkeringsbobletekstTegn"/>
+    <w:link w:val="BalloonTextChar"/>
     <w:uiPriority w:val="99"/>
     <w:semiHidden/>
     <w:unhideWhenUsed/>
@@ -1623,10 +1220,10 @@
       <w:szCs w:val="18"/>
     </w:rPr>
   </w:style>
-  <w:style w:type="character" w:customStyle="1" w:styleId="MarkeringsbobletekstTegn">
-    <w:name w:val="Markeringsbobletekst Tegn"/>
-    <w:basedOn w:val="Standardskrifttypeiafsnit"/>
-    <w:link w:val="Markeringsbobletekst"/>
+  <w:style w:type="character" w:customStyle="1" w:styleId="BalloonTextChar">
+    <w:name w:val="Balloon Text Char"/>
+    <w:basedOn w:val="DefaultParagraphFont"/>
+    <w:link w:val="BalloonText"/>
     <w:uiPriority w:val="99"/>
     <w:semiHidden/>
     <w:rsid w:val="0040170C"/>
@@ -1636,11 +1233,11 @@
       <w:szCs w:val="18"/>
     </w:rPr>
   </w:style>
-  <w:style w:type="paragraph" w:styleId="Kommentaremne">
+  <w:style w:type="paragraph" w:styleId="CommentSubject">
     <w:name w:val="annotation subject"/>
-    <w:basedOn w:val="Kommentartekst"/>
-    <w:next w:val="Kommentartekst"/>
-    <w:link w:val="KommentaremneTegn"/>
+    <w:basedOn w:val="CommentText"/>
+    <w:next w:val="CommentText"/>
+    <w:link w:val="CommentSubjectChar"/>
     <w:uiPriority w:val="99"/>
     <w:semiHidden/>
     <w:unhideWhenUsed/>
@@ -1650,10 +1247,10 @@
       <w:bCs/>
     </w:rPr>
   </w:style>
-  <w:style w:type="character" w:customStyle="1" w:styleId="KommentaremneTegn">
-    <w:name w:val="Kommentaremne Tegn"/>
-    <w:basedOn w:val="KommentartekstTegn"/>
-    <w:link w:val="Kommentaremne"/>
+  <w:style w:type="character" w:customStyle="1" w:styleId="CommentSubjectChar">
+    <w:name w:val="Comment Subject Char"/>
+    <w:basedOn w:val="CommentTextChar"/>
+    <w:link w:val="CommentSubject"/>
     <w:uiPriority w:val="99"/>
     <w:semiHidden/>
     <w:rsid w:val="0040170C"/>
@@ -1665,10 +1262,10 @@
       <w:szCs w:val="20"/>
     </w:rPr>
   </w:style>
-  <w:style w:type="paragraph" w:styleId="Fodnotetekst">
+  <w:style w:type="paragraph" w:styleId="FootnoteText">
     <w:name w:val="footnote text"/>
     <w:basedOn w:val="Normal"/>
-    <w:link w:val="FodnotetekstTegn"/>
+    <w:link w:val="FootnoteTextChar"/>
     <w:uiPriority w:val="99"/>
     <w:semiHidden/>
     <w:unhideWhenUsed/>
@@ -1677,10 +1274,10 @@
       <w:spacing w:after="0" w:line="240" w:lineRule="auto"/>
     </w:pPr>
   </w:style>
-  <w:style w:type="character" w:customStyle="1" w:styleId="FodnotetekstTegn">
-    <w:name w:val="Fodnotetekst Tegn"/>
-    <w:basedOn w:val="Standardskrifttypeiafsnit"/>
-    <w:link w:val="Fodnotetekst"/>
+  <w:style w:type="character" w:customStyle="1" w:styleId="FootnoteTextChar">
+    <w:name w:val="Footnote Text Char"/>
+    <w:basedOn w:val="DefaultParagraphFont"/>
+    <w:link w:val="FootnoteText"/>
     <w:uiPriority w:val="99"/>
     <w:semiHidden/>
     <w:rsid w:val="008010A4"/>
@@ -1690,9 +1287,9 @@
       <w:szCs w:val="20"/>
     </w:rPr>
   </w:style>
-  <w:style w:type="character" w:styleId="Fodnotehenvisning">
+  <w:style w:type="character" w:styleId="FootnoteReference">
     <w:name w:val="footnote reference"/>
-    <w:basedOn w:val="Standardskrifttypeiafsnit"/>
+    <w:basedOn w:val="DefaultParagraphFont"/>
     <w:uiPriority w:val="99"/>
     <w:semiHidden/>
     <w:unhideWhenUsed/>
@@ -1970,7 +1567,7 @@
 </file>
 
 <file path=customXml/itemProps1.xml><?xml version="1.0" encoding="utf-8"?>
-<ds:datastoreItem xmlns:ds="http://schemas.openxmlformats.org/officeDocument/2006/customXml" ds:itemID="{1313ED46-2F93-4E3E-AA86-6CEC85704B9E}">
+<ds:datastoreItem xmlns:ds="http://schemas.openxmlformats.org/officeDocument/2006/customXml" ds:itemID="{5E5C4078-1C79-4F6A-97BB-14CA6497C9DD}">
   <ds:schemaRefs>
     <ds:schemaRef ds:uri="http://schemas.openxmlformats.org/officeDocument/2006/bibliography"/>
   </ds:schemaRefs>

</xml_diff>